<commit_message>
definición historias de usuario
</commit_message>
<xml_diff>
--- a/Entrega final/Historias de usuario Especificadas.docx
+++ b/Entrega final/Historias de usuario Especificadas.docx
@@ -1,6 +1,6 @@
 
 <file path=word/document.xml><?xml version="1.0" encoding="utf-8"?>
-<w:document xmlns:wpc="http://schemas.microsoft.com/office/word/2010/wordprocessingCanvas" xmlns:cx="http://schemas.microsoft.com/office/drawing/2014/chartex" xmlns:cx1="http://schemas.microsoft.com/office/drawing/2015/9/8/chartex" xmlns:cx2="http://schemas.microsoft.com/office/drawing/2015/10/21/chartex" xmlns:cx3="http://schemas.microsoft.com/office/drawing/2016/5/9/chartex" xmlns:cx4="http://schemas.microsoft.com/office/drawing/2016/5/10/chartex" xmlns:cx5="http://schemas.microsoft.com/office/drawing/2016/5/11/chartex" xmlns:cx6="http://schemas.microsoft.com/office/drawing/2016/5/12/chartex" xmlns:cx7="http://schemas.microsoft.com/office/drawing/2016/5/13/chartex" xmlns:cx8="http://schemas.microsoft.com/office/drawing/2016/5/14/chartex" xmlns:mc="http://schemas.openxmlformats.org/markup-compatibility/2006" xmlns:aink="http://schemas.microsoft.com/office/drawing/2016/ink" xmlns:am3d="http://schemas.microsoft.com/office/drawing/2017/model3d" xmlns:o="urn:schemas-microsoft-com:office:office" xmlns:r="http://schemas.openxmlformats.org/officeDocument/2006/relationships" xmlns:m="http://schemas.openxmlformats.org/officeDocument/2006/math" xmlns:v="urn:schemas-microsoft-com:vml" xmlns:wp14="http://schemas.microsoft.com/office/word/2010/wordprocessingDrawing" xmlns:wp="http://schemas.openxmlformats.org/drawingml/2006/wordprocessingDrawing" xmlns:w10="urn:schemas-microsoft-com:office:word" xmlns:w="http://schemas.openxmlformats.org/wordprocessingml/2006/main" xmlns:w14="http://schemas.microsoft.com/office/word/2010/wordml" xmlns:w15="http://schemas.microsoft.com/office/word/2012/wordml" xmlns:w16cex="http://schemas.microsoft.com/office/word/2018/wordml/cex" xmlns:w16cid="http://schemas.microsoft.com/office/word/2016/wordml/cid" xmlns:w16="http://schemas.microsoft.com/office/word/2018/wordml" xmlns:w16sdtdh="http://schemas.microsoft.com/office/word/2020/wordml/sdtdatahash" xmlns:w16se="http://schemas.microsoft.com/office/word/2015/wordml/symex" xmlns:wpg="http://schemas.microsoft.com/office/word/2010/wordprocessingGroup" xmlns:wpi="http://schemas.microsoft.com/office/word/2010/wordprocessingInk" xmlns:wne="http://schemas.microsoft.com/office/word/2006/wordml" xmlns:wps="http://schemas.microsoft.com/office/word/2010/wordprocessingShape" mc:Ignorable="w14 w15 w16se w16cid w16 w16cex w16sdtdh wp14">
+<w:document xmlns:wpc="http://schemas.microsoft.com/office/word/2010/wordprocessingCanvas" xmlns:cx="http://schemas.microsoft.com/office/drawing/2014/chartex" xmlns:cx1="http://schemas.microsoft.com/office/drawing/2015/9/8/chartex" xmlns:cx2="http://schemas.microsoft.com/office/drawing/2015/10/21/chartex" xmlns:cx3="http://schemas.microsoft.com/office/drawing/2016/5/9/chartex" xmlns:cx4="http://schemas.microsoft.com/office/drawing/2016/5/10/chartex" xmlns:cx5="http://schemas.microsoft.com/office/drawing/2016/5/11/chartex" xmlns:cx6="http://schemas.microsoft.com/office/drawing/2016/5/12/chartex" xmlns:cx7="http://schemas.microsoft.com/office/drawing/2016/5/13/chartex" xmlns:cx8="http://schemas.microsoft.com/office/drawing/2016/5/14/chartex" xmlns:mc="http://schemas.openxmlformats.org/markup-compatibility/2006" xmlns:aink="http://schemas.microsoft.com/office/drawing/2016/ink" xmlns:am3d="http://schemas.microsoft.com/office/drawing/2017/model3d" xmlns:o="urn:schemas-microsoft-com:office:office" xmlns:oel="http://schemas.microsoft.com/office/2019/extlst" xmlns:r="http://schemas.openxmlformats.org/officeDocument/2006/relationships" xmlns:m="http://schemas.openxmlformats.org/officeDocument/2006/math" xmlns:v="urn:schemas-microsoft-com:vml" xmlns:wp14="http://schemas.microsoft.com/office/word/2010/wordprocessingDrawing" xmlns:wp="http://schemas.openxmlformats.org/drawingml/2006/wordprocessingDrawing" xmlns:w10="urn:schemas-microsoft-com:office:word" xmlns:w="http://schemas.openxmlformats.org/wordprocessingml/2006/main" xmlns:w14="http://schemas.microsoft.com/office/word/2010/wordml" xmlns:w15="http://schemas.microsoft.com/office/word/2012/wordml" xmlns:w16cex="http://schemas.microsoft.com/office/word/2018/wordml/cex" xmlns:w16cid="http://schemas.microsoft.com/office/word/2016/wordml/cid" xmlns:w16="http://schemas.microsoft.com/office/word/2018/wordml" xmlns:w16du="http://schemas.microsoft.com/office/word/2023/wordml/word16du" xmlns:w16sdtdh="http://schemas.microsoft.com/office/word/2020/wordml/sdtdatahash" xmlns:w16sdtfl="http://schemas.microsoft.com/office/word/2024/wordml/sdtformatlock" xmlns:w16se="http://schemas.microsoft.com/office/word/2015/wordml/symex" xmlns:wpg="http://schemas.microsoft.com/office/word/2010/wordprocessingGroup" xmlns:wpi="http://schemas.microsoft.com/office/word/2010/wordprocessingInk" xmlns:wne="http://schemas.microsoft.com/office/word/2006/wordml" xmlns:wps="http://schemas.microsoft.com/office/word/2010/wordprocessingShape" mc:Ignorable="w14 w15 w16se w16cid w16 w16cex w16sdtdh w16sdtfl w16du wp14">
   <w:body>
     <w:p>
       <w:pPr>
@@ -10,7 +10,6 @@
           <w:b/>
           <w:sz w:val="24"/>
           <w:szCs w:val="24"/>
-          <w:lang w:val="es-ES"/>
         </w:rPr>
       </w:pPr>
       <w:r>
@@ -19,7 +18,6 @@
           <w:b/>
           <w:sz w:val="24"/>
           <w:szCs w:val="24"/>
-          <w:lang w:val="es-ES"/>
         </w:rPr>
         <w:t>Artefacto de Especificación de HU</w:t>
       </w:r>
@@ -68,7 +66,6 @@
       <w:r>
         <w:rPr>
           <w:rFonts w:ascii="Arial" w:hAnsi="Arial" w:cs="Arial"/>
-          <w:noProof/>
           <w:sz w:val="20"/>
           <w:szCs w:val="20"/>
         </w:rPr>
@@ -107,10 +104,10 @@
         <w:tblLook w:val="04A0" w:firstRow="1" w:lastRow="0" w:firstColumn="1" w:lastColumn="0" w:noHBand="0" w:noVBand="1"/>
       </w:tblPr>
       <w:tblGrid>
-        <w:gridCol w:w="1823"/>
-        <w:gridCol w:w="570"/>
-        <w:gridCol w:w="3222"/>
-        <w:gridCol w:w="3213"/>
+        <w:gridCol w:w="1818"/>
+        <w:gridCol w:w="583"/>
+        <w:gridCol w:w="3218"/>
+        <w:gridCol w:w="3209"/>
       </w:tblGrid>
       <w:tr>
         <w:tc>
@@ -123,16 +120,16 @@
             <w:pPr>
               <w:jc w:val="center"/>
               <w:rPr>
-                <w:rFonts w:ascii="Arial" w:hAnsi="Arial" w:cs="Arial"/>
-                <w:b/>
-                <w:sz w:val="20"/>
-                <w:szCs w:val="20"/>
-                <w:lang w:val="es-CO"/>
-              </w:rPr>
-            </w:pPr>
-            <w:r>
-              <w:rPr>
-                <w:rFonts w:ascii="Arial" w:hAnsi="Arial" w:cs="Arial"/>
+                <w:rFonts w:ascii="Times New Roman" w:hAnsi="Times New Roman" w:cs="Times New Roman"/>
+                <w:b/>
+                <w:sz w:val="20"/>
+                <w:szCs w:val="20"/>
+                <w:lang w:val="es-CO"/>
+              </w:rPr>
+            </w:pPr>
+            <w:r>
+              <w:rPr>
+                <w:rFonts w:ascii="Times New Roman" w:hAnsi="Times New Roman" w:cs="Times New Roman"/>
                 <w:b/>
                 <w:sz w:val="20"/>
                 <w:szCs w:val="20"/>
@@ -151,16 +148,16 @@
           <w:p>
             <w:pPr>
               <w:rPr>
-                <w:rFonts w:ascii="Arial" w:hAnsi="Arial" w:cs="Arial"/>
-                <w:b/>
-                <w:sz w:val="20"/>
-                <w:szCs w:val="20"/>
-                <w:lang w:val="es-CO"/>
-              </w:rPr>
-            </w:pPr>
-            <w:r>
-              <w:rPr>
-                <w:rFonts w:ascii="Arial" w:hAnsi="Arial" w:cs="Arial"/>
+                <w:rFonts w:ascii="Times New Roman" w:hAnsi="Times New Roman" w:cs="Times New Roman"/>
+                <w:b/>
+                <w:sz w:val="20"/>
+                <w:szCs w:val="20"/>
+                <w:lang w:val="es-CO"/>
+              </w:rPr>
+            </w:pPr>
+            <w:r>
+              <w:rPr>
+                <w:rFonts w:ascii="Times New Roman" w:hAnsi="Times New Roman" w:cs="Times New Roman"/>
                 <w:b/>
                 <w:sz w:val="20"/>
                 <w:szCs w:val="20"/>
@@ -178,15 +175,15 @@
           <w:p>
             <w:pPr>
               <w:rPr>
-                <w:rFonts w:ascii="Arial" w:hAnsi="Arial" w:cs="Arial"/>
-                <w:sz w:val="20"/>
-                <w:szCs w:val="20"/>
-                <w:lang w:val="es-CO"/>
-              </w:rPr>
-            </w:pPr>
-            <w:r>
-              <w:rPr>
-                <w:rFonts w:ascii="Arial" w:hAnsi="Arial" w:cs="Arial"/>
+                <w:rFonts w:ascii="Times New Roman" w:hAnsi="Times New Roman" w:cs="Times New Roman"/>
+                <w:sz w:val="20"/>
+                <w:szCs w:val="20"/>
+                <w:lang w:val="es-CO"/>
+              </w:rPr>
+            </w:pPr>
+            <w:r>
+              <w:rPr>
+                <w:rFonts w:ascii="Times New Roman" w:hAnsi="Times New Roman" w:cs="Times New Roman"/>
                 <w:sz w:val="20"/>
                 <w:szCs w:val="20"/>
                 <w:lang w:val="es-CO"/>
@@ -195,12 +192,12 @@
             </w:r>
             <w:r>
               <w:rPr>
-                <w:rFonts w:ascii="Arial" w:hAnsi="Arial" w:cs="Arial"/>
-                <w:sz w:val="20"/>
-                <w:szCs w:val="20"/>
-                <w:lang w:val="es-CO"/>
-              </w:rPr>
-              <w:t>4</w:t>
+                <w:rFonts w:ascii="Times New Roman" w:hAnsi="Times New Roman" w:cs="Times New Roman"/>
+                <w:sz w:val="20"/>
+                <w:szCs w:val="20"/>
+                <w:lang w:val="es-CO"/>
+              </w:rPr>
+              <w:t>1</w:t>
             </w:r>
           </w:p>
         </w:tc>
@@ -213,16 +210,16 @@
           <w:p>
             <w:pPr>
               <w:rPr>
-                <w:rFonts w:ascii="Arial" w:hAnsi="Arial" w:cs="Arial"/>
-                <w:b/>
-                <w:sz w:val="20"/>
-                <w:szCs w:val="20"/>
-                <w:lang w:val="es-CO"/>
-              </w:rPr>
-            </w:pPr>
-            <w:r>
-              <w:rPr>
-                <w:rFonts w:ascii="Arial" w:hAnsi="Arial" w:cs="Arial"/>
+                <w:rFonts w:ascii="Times New Roman" w:hAnsi="Times New Roman" w:cs="Times New Roman"/>
+                <w:b/>
+                <w:sz w:val="20"/>
+                <w:szCs w:val="20"/>
+                <w:lang w:val="es-CO"/>
+              </w:rPr>
+            </w:pPr>
+            <w:r>
+              <w:rPr>
+                <w:rFonts w:ascii="Times New Roman" w:hAnsi="Times New Roman" w:cs="Times New Roman"/>
                 <w:b/>
                 <w:sz w:val="20"/>
                 <w:szCs w:val="20"/>
@@ -240,15 +237,15 @@
           <w:p>
             <w:pPr>
               <w:rPr>
-                <w:rFonts w:ascii="Arial" w:hAnsi="Arial" w:cs="Arial"/>
-                <w:sz w:val="20"/>
-                <w:szCs w:val="20"/>
-                <w:lang w:val="es-CO"/>
-              </w:rPr>
-            </w:pPr>
-            <w:r>
-              <w:rPr>
-                <w:rFonts w:ascii="Arial" w:hAnsi="Arial" w:cs="Arial"/>
+                <w:rFonts w:ascii="Times New Roman" w:hAnsi="Times New Roman" w:cs="Times New Roman"/>
+                <w:sz w:val="20"/>
+                <w:szCs w:val="20"/>
+                <w:lang w:val="es-CO"/>
+              </w:rPr>
+            </w:pPr>
+            <w:r>
+              <w:rPr>
+                <w:rFonts w:ascii="Times New Roman" w:hAnsi="Times New Roman" w:cs="Times New Roman"/>
                 <w:sz w:val="20"/>
                 <w:szCs w:val="20"/>
                 <w:lang w:val="es-CO"/>
@@ -266,16 +263,16 @@
           <w:p>
             <w:pPr>
               <w:rPr>
-                <w:rFonts w:ascii="Arial" w:hAnsi="Arial" w:cs="Arial"/>
-                <w:b/>
-                <w:sz w:val="20"/>
-                <w:szCs w:val="20"/>
-                <w:lang w:val="es-CO"/>
-              </w:rPr>
-            </w:pPr>
-            <w:r>
-              <w:rPr>
-                <w:rFonts w:ascii="Arial" w:hAnsi="Arial" w:cs="Arial"/>
+                <w:rFonts w:ascii="Times New Roman" w:hAnsi="Times New Roman" w:cs="Times New Roman"/>
+                <w:b/>
+                <w:sz w:val="20"/>
+                <w:szCs w:val="20"/>
+                <w:lang w:val="es-CO"/>
+              </w:rPr>
+            </w:pPr>
+            <w:r>
+              <w:rPr>
+                <w:rFonts w:ascii="Times New Roman" w:hAnsi="Times New Roman" w:cs="Times New Roman"/>
                 <w:b/>
                 <w:sz w:val="20"/>
                 <w:szCs w:val="20"/>
@@ -293,15 +290,15 @@
           <w:p>
             <w:pPr>
               <w:rPr>
-                <w:rFonts w:ascii="Arial" w:hAnsi="Arial" w:cs="Arial"/>
-                <w:sz w:val="20"/>
-                <w:szCs w:val="20"/>
-                <w:lang w:val="es-CO"/>
-              </w:rPr>
-            </w:pPr>
-            <w:r>
-              <w:rPr>
-                <w:rFonts w:ascii="Arial" w:hAnsi="Arial" w:cs="Arial"/>
+                <w:rFonts w:ascii="Times New Roman" w:hAnsi="Times New Roman" w:cs="Times New Roman"/>
+                <w:sz w:val="20"/>
+                <w:szCs w:val="20"/>
+                <w:lang w:val="es-CO"/>
+              </w:rPr>
+            </w:pPr>
+            <w:r>
+              <w:rPr>
+                <w:rFonts w:ascii="Times New Roman" w:hAnsi="Times New Roman" w:cs="Times New Roman"/>
                 <w:sz w:val="20"/>
                 <w:szCs w:val="20"/>
                 <w:lang w:val="es-CO"/>
@@ -319,16 +316,16 @@
           <w:p>
             <w:pPr>
               <w:rPr>
-                <w:rFonts w:ascii="Arial" w:hAnsi="Arial" w:cs="Arial"/>
-                <w:b/>
-                <w:sz w:val="20"/>
-                <w:szCs w:val="20"/>
-                <w:lang w:val="es-CO"/>
-              </w:rPr>
-            </w:pPr>
-            <w:r>
-              <w:rPr>
-                <w:rFonts w:ascii="Arial" w:hAnsi="Arial" w:cs="Arial"/>
+                <w:rFonts w:ascii="Times New Roman" w:hAnsi="Times New Roman" w:cs="Times New Roman"/>
+                <w:b/>
+                <w:sz w:val="20"/>
+                <w:szCs w:val="20"/>
+                <w:lang w:val="es-CO"/>
+              </w:rPr>
+            </w:pPr>
+            <w:r>
+              <w:rPr>
+                <w:rFonts w:ascii="Times New Roman" w:hAnsi="Times New Roman" w:cs="Times New Roman"/>
                 <w:b/>
                 <w:sz w:val="20"/>
                 <w:szCs w:val="20"/>
@@ -346,15 +343,15 @@
           <w:p>
             <w:pPr>
               <w:rPr>
-                <w:rFonts w:ascii="Arial" w:hAnsi="Arial" w:cs="Arial"/>
-                <w:sz w:val="20"/>
-                <w:szCs w:val="20"/>
-                <w:lang w:val="es-CO"/>
-              </w:rPr>
-            </w:pPr>
-            <w:r>
-              <w:rPr>
-                <w:rFonts w:ascii="Arial" w:hAnsi="Arial" w:cs="Arial"/>
+                <w:rFonts w:ascii="Times New Roman" w:hAnsi="Times New Roman" w:cs="Times New Roman"/>
+                <w:sz w:val="20"/>
+                <w:szCs w:val="20"/>
+                <w:lang w:val="es-CO"/>
+              </w:rPr>
+            </w:pPr>
+            <w:r>
+              <w:rPr>
+                <w:rFonts w:ascii="Times New Roman" w:hAnsi="Times New Roman" w:cs="Times New Roman"/>
                 <w:sz w:val="20"/>
                 <w:szCs w:val="20"/>
                 <w:lang w:val="es-CO"/>
@@ -374,16 +371,16 @@
           <w:p>
             <w:pPr>
               <w:rPr>
-                <w:rFonts w:ascii="Arial" w:hAnsi="Arial" w:cs="Arial"/>
-                <w:b/>
-                <w:sz w:val="20"/>
-                <w:szCs w:val="20"/>
-                <w:lang w:val="es-CO"/>
-              </w:rPr>
-            </w:pPr>
-            <w:r>
-              <w:rPr>
-                <w:rFonts w:ascii="Arial" w:hAnsi="Arial" w:cs="Arial"/>
+                <w:rFonts w:ascii="Times New Roman" w:hAnsi="Times New Roman" w:cs="Times New Roman"/>
+                <w:b/>
+                <w:sz w:val="20"/>
+                <w:szCs w:val="20"/>
+                <w:lang w:val="es-CO"/>
+              </w:rPr>
+            </w:pPr>
+            <w:r>
+              <w:rPr>
+                <w:rFonts w:ascii="Times New Roman" w:hAnsi="Times New Roman" w:cs="Times New Roman"/>
                 <w:b/>
                 <w:sz w:val="20"/>
                 <w:szCs w:val="20"/>
@@ -401,16 +398,16 @@
             <w:pPr>
               <w:jc w:val="center"/>
               <w:rPr>
-                <w:rFonts w:ascii="Arial" w:hAnsi="Arial" w:cs="Arial"/>
-                <w:b/>
-                <w:sz w:val="20"/>
-                <w:szCs w:val="20"/>
-                <w:lang w:val="es-CO"/>
-              </w:rPr>
-            </w:pPr>
-            <w:r>
-              <w:rPr>
-                <w:rFonts w:ascii="Arial" w:hAnsi="Arial" w:cs="Arial"/>
+                <w:rFonts w:ascii="Times New Roman" w:hAnsi="Times New Roman" w:cs="Times New Roman"/>
+                <w:b/>
+                <w:sz w:val="20"/>
+                <w:szCs w:val="20"/>
+                <w:lang w:val="es-CO"/>
+              </w:rPr>
+            </w:pPr>
+            <w:r>
+              <w:rPr>
+                <w:rFonts w:ascii="Times New Roman" w:hAnsi="Times New Roman" w:cs="Times New Roman"/>
                 <w:b/>
                 <w:sz w:val="20"/>
                 <w:szCs w:val="20"/>
@@ -428,16 +425,16 @@
             <w:pPr>
               <w:jc w:val="center"/>
               <w:rPr>
-                <w:rFonts w:ascii="Arial" w:hAnsi="Arial" w:cs="Arial"/>
-                <w:b/>
-                <w:sz w:val="20"/>
-                <w:szCs w:val="20"/>
-                <w:lang w:val="es-CO"/>
-              </w:rPr>
-            </w:pPr>
-            <w:r>
-              <w:rPr>
-                <w:rFonts w:ascii="Arial" w:hAnsi="Arial" w:cs="Arial"/>
+                <w:rFonts w:ascii="Times New Roman" w:hAnsi="Times New Roman" w:cs="Times New Roman"/>
+                <w:b/>
+                <w:sz w:val="20"/>
+                <w:szCs w:val="20"/>
+                <w:lang w:val="es-CO"/>
+              </w:rPr>
+            </w:pPr>
+            <w:r>
+              <w:rPr>
+                <w:rFonts w:ascii="Times New Roman" w:hAnsi="Times New Roman" w:cs="Times New Roman"/>
                 <w:b/>
                 <w:sz w:val="20"/>
                 <w:szCs w:val="20"/>
@@ -455,16 +452,16 @@
             <w:pPr>
               <w:jc w:val="center"/>
               <w:rPr>
-                <w:rFonts w:ascii="Arial" w:hAnsi="Arial" w:cs="Arial"/>
-                <w:b/>
-                <w:sz w:val="20"/>
-                <w:szCs w:val="20"/>
-                <w:lang w:val="es-CO"/>
-              </w:rPr>
-            </w:pPr>
-            <w:r>
-              <w:rPr>
-                <w:rFonts w:ascii="Arial" w:hAnsi="Arial" w:cs="Arial"/>
+                <w:rFonts w:ascii="Times New Roman" w:hAnsi="Times New Roman" w:cs="Times New Roman"/>
+                <w:b/>
+                <w:sz w:val="20"/>
+                <w:szCs w:val="20"/>
+                <w:lang w:val="es-CO"/>
+              </w:rPr>
+            </w:pPr>
+            <w:r>
+              <w:rPr>
+                <w:rFonts w:ascii="Times New Roman" w:hAnsi="Times New Roman" w:cs="Times New Roman"/>
                 <w:b/>
                 <w:sz w:val="20"/>
                 <w:szCs w:val="20"/>
@@ -484,9 +481,10 @@
           <w:p>
             <w:pPr>
               <w:rPr>
-                <w:rFonts w:ascii="Arial" w:hAnsi="Arial" w:cs="Arial"/>
-                <w:sz w:val="20"/>
-                <w:szCs w:val="20"/>
+                <w:rFonts w:ascii="Times New Roman" w:hAnsi="Times New Roman" w:cs="Times New Roman"/>
+                <w:sz w:val="20"/>
+                <w:szCs w:val="20"/>
+                <w:lang w:val="es-CO"/>
               </w:rPr>
             </w:pPr>
           </w:p>
@@ -499,16 +497,18 @@
             <w:pPr>
               <w:jc w:val="right"/>
               <w:rPr>
-                <w:rFonts w:ascii="Arial" w:hAnsi="Arial" w:cs="Arial"/>
-                <w:sz w:val="20"/>
-                <w:szCs w:val="20"/>
-              </w:rPr>
-            </w:pPr>
-            <w:r>
-              <w:rPr>
-                <w:rFonts w:ascii="Arial" w:hAnsi="Arial" w:cs="Arial"/>
-                <w:sz w:val="20"/>
-                <w:szCs w:val="20"/>
+                <w:rFonts w:ascii="Times New Roman" w:hAnsi="Times New Roman" w:cs="Times New Roman"/>
+                <w:sz w:val="20"/>
+                <w:szCs w:val="20"/>
+                <w:lang w:val="es-CO"/>
+              </w:rPr>
+            </w:pPr>
+            <w:r>
+              <w:rPr>
+                <w:rFonts w:ascii="Times New Roman" w:hAnsi="Times New Roman" w:cs="Times New Roman"/>
+                <w:sz w:val="20"/>
+                <w:szCs w:val="20"/>
+                <w:lang w:val="es-CO"/>
               </w:rPr>
               <w:t>1</w:t>
             </w:r>
@@ -520,12 +520,23 @@
           </w:tcPr>
           <w:p>
             <w:pPr>
-              <w:rPr>
-                <w:rFonts w:ascii="Arial" w:hAnsi="Arial" w:cs="Arial"/>
-                <w:sz w:val="20"/>
-                <w:szCs w:val="20"/>
-              </w:rPr>
-            </w:pPr>
+              <w:jc w:val="both"/>
+              <w:rPr>
+                <w:rFonts w:ascii="Times New Roman" w:hAnsi="Times New Roman" w:cs="Times New Roman"/>
+                <w:sz w:val="20"/>
+                <w:szCs w:val="20"/>
+                <w:lang w:val="es-CO"/>
+              </w:rPr>
+            </w:pPr>
+            <w:r>
+              <w:rPr>
+                <w:rFonts w:ascii="Times New Roman" w:hAnsi="Times New Roman" w:cs="Times New Roman"/>
+                <w:sz w:val="20"/>
+                <w:szCs w:val="20"/>
+                <w:lang w:val="es-CO"/>
+              </w:rPr>
+              <w:t>Cuando el usuario ingrese a la página principal</w:t>
+            </w:r>
           </w:p>
         </w:tc>
         <w:tc>
@@ -534,12 +545,41 @@
           </w:tcPr>
           <w:p>
             <w:pPr>
-              <w:rPr>
-                <w:rFonts w:ascii="Arial" w:hAnsi="Arial" w:cs="Arial"/>
-                <w:sz w:val="20"/>
-                <w:szCs w:val="20"/>
-              </w:rPr>
-            </w:pPr>
+              <w:jc w:val="both"/>
+              <w:rPr>
+                <w:rFonts w:ascii="Times New Roman" w:hAnsi="Times New Roman" w:cs="Times New Roman"/>
+                <w:sz w:val="20"/>
+                <w:szCs w:val="20"/>
+                <w:lang w:val="es-CO"/>
+              </w:rPr>
+            </w:pPr>
+            <w:r>
+              <w:rPr>
+                <w:rFonts w:ascii="Times New Roman" w:hAnsi="Times New Roman" w:cs="Times New Roman"/>
+                <w:sz w:val="20"/>
+                <w:szCs w:val="20"/>
+                <w:lang w:val="es-CO"/>
+              </w:rPr>
+              <w:t>Entonces</w:t>
+            </w:r>
+            <w:r>
+              <w:rPr>
+                <w:rFonts w:ascii="Times New Roman" w:hAnsi="Times New Roman" w:cs="Times New Roman"/>
+                <w:sz w:val="20"/>
+                <w:szCs w:val="20"/>
+                <w:lang w:val="es-CO"/>
+              </w:rPr>
+              <w:t xml:space="preserve">, </w:t>
+            </w:r>
+            <w:r>
+              <w:rPr>
+                <w:rFonts w:ascii="Times New Roman" w:hAnsi="Times New Roman" w:cs="Times New Roman"/>
+                <w:sz w:val="20"/>
+                <w:szCs w:val="20"/>
+                <w:lang w:val="es-CO"/>
+              </w:rPr>
+              <w:t>el sistema muestra la gráfica del nivel general de calidad del aire actual.</w:t>
+            </w:r>
           </w:p>
         </w:tc>
       </w:tr>
@@ -552,9 +592,10 @@
           <w:p>
             <w:pPr>
               <w:rPr>
-                <w:rFonts w:ascii="Arial" w:hAnsi="Arial" w:cs="Arial"/>
-                <w:sz w:val="20"/>
-                <w:szCs w:val="20"/>
+                <w:rFonts w:ascii="Times New Roman" w:hAnsi="Times New Roman" w:cs="Times New Roman"/>
+                <w:sz w:val="20"/>
+                <w:szCs w:val="20"/>
+                <w:lang w:val="es-CO"/>
               </w:rPr>
             </w:pPr>
           </w:p>
@@ -567,16 +608,18 @@
             <w:pPr>
               <w:jc w:val="right"/>
               <w:rPr>
-                <w:rFonts w:ascii="Arial" w:hAnsi="Arial" w:cs="Arial"/>
-                <w:sz w:val="20"/>
-                <w:szCs w:val="20"/>
-              </w:rPr>
-            </w:pPr>
-            <w:r>
-              <w:rPr>
-                <w:rFonts w:ascii="Arial" w:hAnsi="Arial" w:cs="Arial"/>
-                <w:sz w:val="20"/>
-                <w:szCs w:val="20"/>
+                <w:rFonts w:ascii="Times New Roman" w:hAnsi="Times New Roman" w:cs="Times New Roman"/>
+                <w:sz w:val="20"/>
+                <w:szCs w:val="20"/>
+                <w:lang w:val="es-CO"/>
+              </w:rPr>
+            </w:pPr>
+            <w:r>
+              <w:rPr>
+                <w:rFonts w:ascii="Times New Roman" w:hAnsi="Times New Roman" w:cs="Times New Roman"/>
+                <w:sz w:val="20"/>
+                <w:szCs w:val="20"/>
+                <w:lang w:val="es-CO"/>
               </w:rPr>
               <w:t>2</w:t>
             </w:r>
@@ -588,12 +631,23 @@
           </w:tcPr>
           <w:p>
             <w:pPr>
-              <w:rPr>
-                <w:rFonts w:ascii="Arial" w:hAnsi="Arial" w:cs="Arial"/>
-                <w:sz w:val="20"/>
-                <w:szCs w:val="20"/>
-              </w:rPr>
-            </w:pPr>
+              <w:jc w:val="both"/>
+              <w:rPr>
+                <w:rFonts w:ascii="Times New Roman" w:hAnsi="Times New Roman" w:cs="Times New Roman"/>
+                <w:sz w:val="20"/>
+                <w:szCs w:val="20"/>
+                <w:lang w:val="es-CO"/>
+              </w:rPr>
+            </w:pPr>
+            <w:r>
+              <w:rPr>
+                <w:rFonts w:ascii="Times New Roman" w:hAnsi="Times New Roman" w:cs="Times New Roman"/>
+                <w:sz w:val="20"/>
+                <w:szCs w:val="20"/>
+                <w:lang w:val="es-CO"/>
+              </w:rPr>
+              <w:t>Cuando la base de datos no tenga registros de las últimas mediciones</w:t>
+            </w:r>
           </w:p>
         </w:tc>
         <w:tc>
@@ -602,12 +656,23 @@
           </w:tcPr>
           <w:p>
             <w:pPr>
-              <w:rPr>
-                <w:rFonts w:ascii="Arial" w:hAnsi="Arial" w:cs="Arial"/>
-                <w:sz w:val="20"/>
-                <w:szCs w:val="20"/>
-              </w:rPr>
-            </w:pPr>
+              <w:jc w:val="both"/>
+              <w:rPr>
+                <w:rFonts w:ascii="Times New Roman" w:hAnsi="Times New Roman" w:cs="Times New Roman"/>
+                <w:sz w:val="20"/>
+                <w:szCs w:val="20"/>
+                <w:lang w:val="es-CO"/>
+              </w:rPr>
+            </w:pPr>
+            <w:r>
+              <w:rPr>
+                <w:rFonts w:ascii="Times New Roman" w:hAnsi="Times New Roman" w:cs="Times New Roman"/>
+                <w:sz w:val="20"/>
+                <w:szCs w:val="20"/>
+                <w:lang w:val="es-CO"/>
+              </w:rPr>
+              <w:t>Entonces el sistema muestra un mensaje indicando “No hay datos recientes disponibles”.</w:t>
+            </w:r>
           </w:p>
         </w:tc>
       </w:tr>
@@ -620,9 +685,10 @@
           <w:p>
             <w:pPr>
               <w:rPr>
-                <w:rFonts w:ascii="Arial" w:hAnsi="Arial" w:cs="Arial"/>
-                <w:sz w:val="20"/>
-                <w:szCs w:val="20"/>
+                <w:rFonts w:ascii="Times New Roman" w:hAnsi="Times New Roman" w:cs="Times New Roman"/>
+                <w:sz w:val="20"/>
+                <w:szCs w:val="20"/>
+                <w:lang w:val="es-CO"/>
               </w:rPr>
             </w:pPr>
           </w:p>
@@ -635,16 +701,18 @@
             <w:pPr>
               <w:jc w:val="right"/>
               <w:rPr>
-                <w:rFonts w:ascii="Arial" w:hAnsi="Arial" w:cs="Arial"/>
-                <w:sz w:val="20"/>
-                <w:szCs w:val="20"/>
-              </w:rPr>
-            </w:pPr>
-            <w:r>
-              <w:rPr>
-                <w:rFonts w:ascii="Arial" w:hAnsi="Arial" w:cs="Arial"/>
-                <w:sz w:val="20"/>
-                <w:szCs w:val="20"/>
+                <w:rFonts w:ascii="Times New Roman" w:hAnsi="Times New Roman" w:cs="Times New Roman"/>
+                <w:sz w:val="20"/>
+                <w:szCs w:val="20"/>
+                <w:lang w:val="es-CO"/>
+              </w:rPr>
+            </w:pPr>
+            <w:r>
+              <w:rPr>
+                <w:rFonts w:ascii="Times New Roman" w:hAnsi="Times New Roman" w:cs="Times New Roman"/>
+                <w:sz w:val="20"/>
+                <w:szCs w:val="20"/>
+                <w:lang w:val="es-CO"/>
               </w:rPr>
               <w:t>3</w:t>
             </w:r>
@@ -654,12 +722,111 @@
           <w:tcPr>
             <w:tcW w:w="1825" w:type="pct"/>
           </w:tcPr>
-          <w:p>
-            <w:pPr>
-              <w:rPr>
-                <w:rFonts w:ascii="Arial" w:hAnsi="Arial" w:cs="Arial"/>
-                <w:sz w:val="20"/>
-                <w:szCs w:val="20"/>
+          <w:tbl>
+            <w:tblPr>
+              <w:tblW w:w="0" w:type="auto"/>
+              <w:tblCellSpacing w:w="15" w:type="dxa"/>
+              <w:tblCellMar>
+                <w:top w:w="15" w:type="dxa"/>
+                <w:left w:w="15" w:type="dxa"/>
+                <w:bottom w:w="15" w:type="dxa"/>
+                <w:right w:w="15" w:type="dxa"/>
+              </w:tblCellMar>
+              <w:tblLook w:val="04A0" w:firstRow="1" w:lastRow="0" w:firstColumn="1" w:lastColumn="0" w:noHBand="0" w:noVBand="1"/>
+            </w:tblPr>
+            <w:tblGrid>
+              <w:gridCol w:w="96"/>
+            </w:tblGrid>
+            <w:tr>
+              <w:trPr>
+                <w:tblCellSpacing w:w="15" w:type="dxa"/>
+              </w:trPr>
+              <w:tc>
+                <w:tcPr>
+                  <w:tcW w:w="0" w:type="auto"/>
+                  <w:vAlign w:val="center"/>
+                  <w:hideMark/>
+                </w:tcPr>
+                <w:p>
+                  <w:pPr>
+                    <w:spacing w:after="0" w:line="240" w:lineRule="auto"/>
+                    <w:jc w:val="both"/>
+                    <w:rPr>
+                      <w:rFonts w:ascii="Times New Roman" w:hAnsi="Times New Roman" w:cs="Times New Roman"/>
+                      <w:sz w:val="20"/>
+                      <w:szCs w:val="20"/>
+                    </w:rPr>
+                  </w:pPr>
+                </w:p>
+              </w:tc>
+            </w:tr>
+          </w:tbl>
+          <w:p>
+            <w:pPr>
+              <w:jc w:val="both"/>
+              <w:rPr>
+                <w:rFonts w:ascii="Times New Roman" w:hAnsi="Times New Roman" w:cs="Times New Roman"/>
+                <w:vanish/>
+                <w:sz w:val="20"/>
+                <w:szCs w:val="20"/>
+              </w:rPr>
+            </w:pPr>
+          </w:p>
+          <w:tbl>
+            <w:tblPr>
+              <w:tblW w:w="0" w:type="auto"/>
+              <w:tblCellSpacing w:w="15" w:type="dxa"/>
+              <w:tblCellMar>
+                <w:top w:w="15" w:type="dxa"/>
+                <w:left w:w="15" w:type="dxa"/>
+                <w:bottom w:w="15" w:type="dxa"/>
+                <w:right w:w="15" w:type="dxa"/>
+              </w:tblCellMar>
+              <w:tblLook w:val="04A0" w:firstRow="1" w:lastRow="0" w:firstColumn="1" w:lastColumn="0" w:noHBand="0" w:noVBand="1"/>
+            </w:tblPr>
+            <w:tblGrid>
+              <w:gridCol w:w="3002"/>
+            </w:tblGrid>
+            <w:tr>
+              <w:trPr>
+                <w:tblCellSpacing w:w="15" w:type="dxa"/>
+              </w:trPr>
+              <w:tc>
+                <w:tcPr>
+                  <w:tcW w:w="0" w:type="auto"/>
+                  <w:vAlign w:val="center"/>
+                  <w:hideMark/>
+                </w:tcPr>
+                <w:p>
+                  <w:pPr>
+                    <w:spacing w:after="0" w:line="240" w:lineRule="auto"/>
+                    <w:jc w:val="both"/>
+                    <w:rPr>
+                      <w:rFonts w:ascii="Times New Roman" w:hAnsi="Times New Roman" w:cs="Times New Roman"/>
+                      <w:sz w:val="20"/>
+                      <w:szCs w:val="20"/>
+                    </w:rPr>
+                  </w:pPr>
+                  <w:r>
+                    <w:rPr>
+                      <w:rFonts w:ascii="Times New Roman" w:hAnsi="Times New Roman" w:cs="Times New Roman"/>
+                      <w:sz w:val="20"/>
+                      <w:szCs w:val="20"/>
+                    </w:rPr>
+                    <w:t>Cuando se actualicen los datos en la base de datos</w:t>
+                  </w:r>
+                </w:p>
+              </w:tc>
+            </w:tr>
+          </w:tbl>
+          <w:p>
+            <w:pPr>
+              <w:jc w:val="both"/>
+              <w:rPr>
+                <w:rFonts w:ascii="Times New Roman" w:hAnsi="Times New Roman" w:cs="Times New Roman"/>
+                <w:sz w:val="20"/>
+                <w:szCs w:val="20"/>
+                <w:lang w:val="es-CO"/>
               </w:rPr>
             </w:pPr>
           </w:p>
@@ -671,12 +838,23 @@
           <w:p>
             <w:pPr>
               <w:keepNext/>
-              <w:rPr>
-                <w:rFonts w:ascii="Arial" w:hAnsi="Arial" w:cs="Arial"/>
-                <w:sz w:val="20"/>
-                <w:szCs w:val="20"/>
-              </w:rPr>
-            </w:pPr>
+              <w:jc w:val="both"/>
+              <w:rPr>
+                <w:rFonts w:ascii="Times New Roman" w:hAnsi="Times New Roman" w:cs="Times New Roman"/>
+                <w:sz w:val="20"/>
+                <w:szCs w:val="20"/>
+                <w:lang w:val="es-CO"/>
+              </w:rPr>
+            </w:pPr>
+            <w:r>
+              <w:rPr>
+                <w:rFonts w:ascii="Times New Roman" w:hAnsi="Times New Roman" w:cs="Times New Roman"/>
+                <w:sz w:val="20"/>
+                <w:szCs w:val="20"/>
+                <w:lang w:val="es-CO"/>
+              </w:rPr>
+              <w:t>Entonces la gráfica se actualiza automáticamente o al recargar la página, reflejando los valores más recientes.</w:t>
+            </w:r>
           </w:p>
         </w:tc>
       </w:tr>
@@ -685,10 +863,10 @@
       <w:pPr>
         <w:spacing w:after="0" w:line="240" w:lineRule="auto"/>
         <w:rPr>
-          <w:rFonts w:ascii="Arial" w:hAnsi="Arial" w:cs="Arial"/>
+          <w:rFonts w:ascii="Times New Roman" w:hAnsi="Times New Roman" w:cs="Times New Roman"/>
           <w:b/>
-          <w:sz w:val="24"/>
-          <w:szCs w:val="24"/>
+          <w:sz w:val="20"/>
+          <w:szCs w:val="20"/>
         </w:rPr>
       </w:pPr>
     </w:p>
@@ -699,10 +877,10 @@
         <w:tblLook w:val="04A0" w:firstRow="1" w:lastRow="0" w:firstColumn="1" w:lastColumn="0" w:noHBand="0" w:noVBand="1"/>
       </w:tblPr>
       <w:tblGrid>
-        <w:gridCol w:w="1823"/>
-        <w:gridCol w:w="570"/>
-        <w:gridCol w:w="3222"/>
-        <w:gridCol w:w="3213"/>
+        <w:gridCol w:w="1818"/>
+        <w:gridCol w:w="583"/>
+        <w:gridCol w:w="3218"/>
+        <w:gridCol w:w="3209"/>
       </w:tblGrid>
       <w:tr>
         <w:tc>
@@ -715,16 +893,16 @@
             <w:pPr>
               <w:jc w:val="center"/>
               <w:rPr>
-                <w:rFonts w:ascii="Arial" w:hAnsi="Arial" w:cs="Arial"/>
-                <w:b/>
-                <w:sz w:val="20"/>
-                <w:szCs w:val="20"/>
-                <w:lang w:val="es-CO"/>
-              </w:rPr>
-            </w:pPr>
-            <w:r>
-              <w:rPr>
-                <w:rFonts w:ascii="Arial" w:hAnsi="Arial" w:cs="Arial"/>
+                <w:rFonts w:ascii="Times New Roman" w:hAnsi="Times New Roman" w:cs="Times New Roman"/>
+                <w:b/>
+                <w:sz w:val="20"/>
+                <w:szCs w:val="20"/>
+                <w:lang w:val="es-CO"/>
+              </w:rPr>
+            </w:pPr>
+            <w:r>
+              <w:rPr>
+                <w:rFonts w:ascii="Times New Roman" w:hAnsi="Times New Roman" w:cs="Times New Roman"/>
                 <w:b/>
                 <w:sz w:val="20"/>
                 <w:szCs w:val="20"/>
@@ -743,16 +921,16 @@
           <w:p>
             <w:pPr>
               <w:rPr>
-                <w:rFonts w:ascii="Arial" w:hAnsi="Arial" w:cs="Arial"/>
-                <w:b/>
-                <w:sz w:val="20"/>
-                <w:szCs w:val="20"/>
-                <w:lang w:val="es-CO"/>
-              </w:rPr>
-            </w:pPr>
-            <w:r>
-              <w:rPr>
-                <w:rFonts w:ascii="Arial" w:hAnsi="Arial" w:cs="Arial"/>
+                <w:rFonts w:ascii="Times New Roman" w:hAnsi="Times New Roman" w:cs="Times New Roman"/>
+                <w:b/>
+                <w:sz w:val="20"/>
+                <w:szCs w:val="20"/>
+                <w:lang w:val="es-CO"/>
+              </w:rPr>
+            </w:pPr>
+            <w:r>
+              <w:rPr>
+                <w:rFonts w:ascii="Times New Roman" w:hAnsi="Times New Roman" w:cs="Times New Roman"/>
                 <w:b/>
                 <w:sz w:val="20"/>
                 <w:szCs w:val="20"/>
@@ -770,15 +948,15 @@
           <w:p>
             <w:pPr>
               <w:rPr>
-                <w:rFonts w:ascii="Arial" w:hAnsi="Arial" w:cs="Arial"/>
-                <w:sz w:val="20"/>
-                <w:szCs w:val="20"/>
-                <w:lang w:val="es-CO"/>
-              </w:rPr>
-            </w:pPr>
-            <w:r>
-              <w:rPr>
-                <w:rFonts w:ascii="Arial" w:hAnsi="Arial" w:cs="Arial"/>
+                <w:rFonts w:ascii="Times New Roman" w:hAnsi="Times New Roman" w:cs="Times New Roman"/>
+                <w:sz w:val="20"/>
+                <w:szCs w:val="20"/>
+                <w:lang w:val="es-CO"/>
+              </w:rPr>
+            </w:pPr>
+            <w:r>
+              <w:rPr>
+                <w:rFonts w:ascii="Times New Roman" w:hAnsi="Times New Roman" w:cs="Times New Roman"/>
                 <w:sz w:val="20"/>
                 <w:szCs w:val="20"/>
                 <w:lang w:val="es-CO"/>
@@ -787,12 +965,12 @@
             </w:r>
             <w:r>
               <w:rPr>
-                <w:rFonts w:ascii="Arial" w:hAnsi="Arial" w:cs="Arial"/>
-                <w:sz w:val="20"/>
-                <w:szCs w:val="20"/>
-                <w:lang w:val="es-CO"/>
-              </w:rPr>
-              <w:t>1</w:t>
+                <w:rFonts w:ascii="Times New Roman" w:hAnsi="Times New Roman" w:cs="Times New Roman"/>
+                <w:sz w:val="20"/>
+                <w:szCs w:val="20"/>
+                <w:lang w:val="es-CO"/>
+              </w:rPr>
+              <w:t>2</w:t>
             </w:r>
           </w:p>
         </w:tc>
@@ -805,16 +983,16 @@
           <w:p>
             <w:pPr>
               <w:rPr>
-                <w:rFonts w:ascii="Arial" w:hAnsi="Arial" w:cs="Arial"/>
-                <w:b/>
-                <w:sz w:val="20"/>
-                <w:szCs w:val="20"/>
-                <w:lang w:val="es-CO"/>
-              </w:rPr>
-            </w:pPr>
-            <w:r>
-              <w:rPr>
-                <w:rFonts w:ascii="Arial" w:hAnsi="Arial" w:cs="Arial"/>
+                <w:rFonts w:ascii="Times New Roman" w:hAnsi="Times New Roman" w:cs="Times New Roman"/>
+                <w:b/>
+                <w:sz w:val="20"/>
+                <w:szCs w:val="20"/>
+                <w:lang w:val="es-CO"/>
+              </w:rPr>
+            </w:pPr>
+            <w:r>
+              <w:rPr>
+                <w:rFonts w:ascii="Times New Roman" w:hAnsi="Times New Roman" w:cs="Times New Roman"/>
                 <w:b/>
                 <w:sz w:val="20"/>
                 <w:szCs w:val="20"/>
@@ -832,15 +1010,15 @@
           <w:p>
             <w:pPr>
               <w:rPr>
-                <w:rFonts w:ascii="Arial" w:hAnsi="Arial" w:cs="Arial"/>
-                <w:sz w:val="20"/>
-                <w:szCs w:val="20"/>
-                <w:lang w:val="es-CO"/>
-              </w:rPr>
-            </w:pPr>
-            <w:r>
-              <w:rPr>
-                <w:rFonts w:ascii="Arial" w:hAnsi="Arial" w:cs="Arial"/>
+                <w:rFonts w:ascii="Times New Roman" w:hAnsi="Times New Roman" w:cs="Times New Roman"/>
+                <w:sz w:val="20"/>
+                <w:szCs w:val="20"/>
+                <w:lang w:val="es-CO"/>
+              </w:rPr>
+            </w:pPr>
+            <w:r>
+              <w:rPr>
+                <w:rFonts w:ascii="Times New Roman" w:hAnsi="Times New Roman" w:cs="Times New Roman"/>
                 <w:sz w:val="20"/>
                 <w:szCs w:val="20"/>
                 <w:lang w:val="es-CO"/>
@@ -850,7 +1028,9 @@
             <w:proofErr w:type="spellStart"/>
             <w:r>
               <w:rPr>
-                <w:rFonts w:ascii="Arial" w:hAnsi="Arial" w:cs="Arial"/>
+                <w:rFonts w:ascii="Times New Roman" w:hAnsi="Times New Roman" w:cs="Times New Roman"/>
+                <w:i/>
+                <w:iCs/>
                 <w:sz w:val="20"/>
                 <w:szCs w:val="20"/>
                 <w:lang w:val="es-CO"/>
@@ -860,30 +1040,12 @@
             <w:proofErr w:type="spellEnd"/>
             <w:r>
               <w:rPr>
-                <w:rFonts w:ascii="Arial" w:hAnsi="Arial" w:cs="Arial"/>
-                <w:sz w:val="20"/>
-                <w:szCs w:val="20"/>
-                <w:lang w:val="es-CO"/>
-              </w:rPr>
-              <w:t xml:space="preserve"> de los niveles </w:t>
-            </w:r>
-            <w:r>
-              <w:rPr>
-                <w:rFonts w:ascii="Arial" w:hAnsi="Arial" w:cs="Arial"/>
-                <w:sz w:val="20"/>
-                <w:szCs w:val="20"/>
-                <w:lang w:val="es-CO"/>
-              </w:rPr>
-              <w:t>de</w:t>
-            </w:r>
-            <w:r>
-              <w:rPr>
-                <w:rFonts w:ascii="Arial" w:hAnsi="Arial" w:cs="Arial"/>
-                <w:sz w:val="20"/>
-                <w:szCs w:val="20"/>
-                <w:lang w:val="es-CO"/>
-              </w:rPr>
-              <w:t xml:space="preserve"> cada variable</w:t>
+                <w:rFonts w:ascii="Times New Roman" w:hAnsi="Times New Roman" w:cs="Times New Roman"/>
+                <w:sz w:val="20"/>
+                <w:szCs w:val="20"/>
+                <w:lang w:val="es-CO"/>
+              </w:rPr>
+              <w:t xml:space="preserve"> de los niveles de cada variable</w:t>
             </w:r>
           </w:p>
         </w:tc>
@@ -896,16 +1058,16 @@
           <w:p>
             <w:pPr>
               <w:rPr>
-                <w:rFonts w:ascii="Arial" w:hAnsi="Arial" w:cs="Arial"/>
-                <w:b/>
-                <w:sz w:val="20"/>
-                <w:szCs w:val="20"/>
-                <w:lang w:val="es-CO"/>
-              </w:rPr>
-            </w:pPr>
-            <w:r>
-              <w:rPr>
-                <w:rFonts w:ascii="Arial" w:hAnsi="Arial" w:cs="Arial"/>
+                <w:rFonts w:ascii="Times New Roman" w:hAnsi="Times New Roman" w:cs="Times New Roman"/>
+                <w:b/>
+                <w:sz w:val="20"/>
+                <w:szCs w:val="20"/>
+                <w:lang w:val="es-CO"/>
+              </w:rPr>
+            </w:pPr>
+            <w:r>
+              <w:rPr>
+                <w:rFonts w:ascii="Times New Roman" w:hAnsi="Times New Roman" w:cs="Times New Roman"/>
                 <w:b/>
                 <w:sz w:val="20"/>
                 <w:szCs w:val="20"/>
@@ -923,15 +1085,15 @@
           <w:p>
             <w:pPr>
               <w:rPr>
-                <w:rFonts w:ascii="Arial" w:hAnsi="Arial" w:cs="Arial"/>
-                <w:sz w:val="20"/>
-                <w:szCs w:val="20"/>
-                <w:lang w:val="es-CO"/>
-              </w:rPr>
-            </w:pPr>
-            <w:r>
-              <w:rPr>
-                <w:rFonts w:ascii="Arial" w:hAnsi="Arial" w:cs="Arial"/>
+                <w:rFonts w:ascii="Times New Roman" w:hAnsi="Times New Roman" w:cs="Times New Roman"/>
+                <w:sz w:val="20"/>
+                <w:szCs w:val="20"/>
+                <w:lang w:val="es-CO"/>
+              </w:rPr>
+            </w:pPr>
+            <w:r>
+              <w:rPr>
+                <w:rFonts w:ascii="Times New Roman" w:hAnsi="Times New Roman" w:cs="Times New Roman"/>
                 <w:sz w:val="20"/>
                 <w:szCs w:val="20"/>
                 <w:lang w:val="es-CO"/>
@@ -949,16 +1111,16 @@
           <w:p>
             <w:pPr>
               <w:rPr>
-                <w:rFonts w:ascii="Arial" w:hAnsi="Arial" w:cs="Arial"/>
-                <w:b/>
-                <w:sz w:val="20"/>
-                <w:szCs w:val="20"/>
-                <w:lang w:val="es-CO"/>
-              </w:rPr>
-            </w:pPr>
-            <w:r>
-              <w:rPr>
-                <w:rFonts w:ascii="Arial" w:hAnsi="Arial" w:cs="Arial"/>
+                <w:rFonts w:ascii="Times New Roman" w:hAnsi="Times New Roman" w:cs="Times New Roman"/>
+                <w:b/>
+                <w:sz w:val="20"/>
+                <w:szCs w:val="20"/>
+                <w:lang w:val="es-CO"/>
+              </w:rPr>
+            </w:pPr>
+            <w:r>
+              <w:rPr>
+                <w:rFonts w:ascii="Times New Roman" w:hAnsi="Times New Roman" w:cs="Times New Roman"/>
                 <w:b/>
                 <w:sz w:val="20"/>
                 <w:szCs w:val="20"/>
@@ -976,15 +1138,15 @@
           <w:p>
             <w:pPr>
               <w:rPr>
-                <w:rFonts w:ascii="Arial" w:hAnsi="Arial" w:cs="Arial"/>
-                <w:sz w:val="20"/>
-                <w:szCs w:val="20"/>
-                <w:lang w:val="es-CO"/>
-              </w:rPr>
-            </w:pPr>
-            <w:r>
-              <w:rPr>
-                <w:rFonts w:ascii="Arial" w:hAnsi="Arial" w:cs="Arial"/>
+                <w:rFonts w:ascii="Times New Roman" w:hAnsi="Times New Roman" w:cs="Times New Roman"/>
+                <w:sz w:val="20"/>
+                <w:szCs w:val="20"/>
+                <w:lang w:val="es-CO"/>
+              </w:rPr>
+            </w:pPr>
+            <w:r>
+              <w:rPr>
+                <w:rFonts w:ascii="Times New Roman" w:hAnsi="Times New Roman" w:cs="Times New Roman"/>
                 <w:sz w:val="20"/>
                 <w:szCs w:val="20"/>
                 <w:lang w:val="es-CO"/>
@@ -994,7 +1156,7 @@
             <w:proofErr w:type="spellStart"/>
             <w:r>
               <w:rPr>
-                <w:rFonts w:ascii="Arial" w:hAnsi="Arial" w:cs="Arial"/>
+                <w:rFonts w:ascii="Times New Roman" w:hAnsi="Times New Roman" w:cs="Times New Roman"/>
                 <w:sz w:val="20"/>
                 <w:szCs w:val="20"/>
                 <w:lang w:val="es-CO"/>
@@ -1004,30 +1166,12 @@
             <w:proofErr w:type="spellEnd"/>
             <w:r>
               <w:rPr>
-                <w:rFonts w:ascii="Arial" w:hAnsi="Arial" w:cs="Arial"/>
-                <w:sz w:val="20"/>
-                <w:szCs w:val="20"/>
-                <w:lang w:val="es-CO"/>
-              </w:rPr>
-              <w:t xml:space="preserve"> de cada uno de los factores contaminantes que son tenidos en cuenta al evaluar la calidad del aire, para conocer más a detalle qué contaminantes influyen en la calidad y </w:t>
-            </w:r>
-            <w:r>
-              <w:rPr>
-                <w:rFonts w:ascii="Arial" w:hAnsi="Arial" w:cs="Arial"/>
-                <w:sz w:val="20"/>
-                <w:szCs w:val="20"/>
-                <w:lang w:val="es-CO"/>
-              </w:rPr>
-              <w:t>cuáles</w:t>
-            </w:r>
-            <w:r>
-              <w:rPr>
-                <w:rFonts w:ascii="Arial" w:hAnsi="Arial" w:cs="Arial"/>
-                <w:sz w:val="20"/>
-                <w:szCs w:val="20"/>
-                <w:lang w:val="es-CO"/>
-              </w:rPr>
-              <w:t xml:space="preserve"> son sus niveles.</w:t>
+                <w:rFonts w:ascii="Times New Roman" w:hAnsi="Times New Roman" w:cs="Times New Roman"/>
+                <w:sz w:val="20"/>
+                <w:szCs w:val="20"/>
+                <w:lang w:val="es-CO"/>
+              </w:rPr>
+              <w:t xml:space="preserve"> de cada uno de los factores contaminantes que son tenidos en cuenta al evaluar la calidad del aire, para conocer más a detalle qué contaminantes influyen en la calidad y cuáles son sus niveles.</w:t>
             </w:r>
           </w:p>
         </w:tc>
@@ -1042,16 +1186,16 @@
           <w:p>
             <w:pPr>
               <w:rPr>
-                <w:rFonts w:ascii="Arial" w:hAnsi="Arial" w:cs="Arial"/>
-                <w:b/>
-                <w:sz w:val="20"/>
-                <w:szCs w:val="20"/>
-                <w:lang w:val="es-CO"/>
-              </w:rPr>
-            </w:pPr>
-            <w:r>
-              <w:rPr>
-                <w:rFonts w:ascii="Arial" w:hAnsi="Arial" w:cs="Arial"/>
+                <w:rFonts w:ascii="Times New Roman" w:hAnsi="Times New Roman" w:cs="Times New Roman"/>
+                <w:b/>
+                <w:sz w:val="20"/>
+                <w:szCs w:val="20"/>
+                <w:lang w:val="es-CO"/>
+              </w:rPr>
+            </w:pPr>
+            <w:r>
+              <w:rPr>
+                <w:rFonts w:ascii="Times New Roman" w:hAnsi="Times New Roman" w:cs="Times New Roman"/>
                 <w:b/>
                 <w:sz w:val="20"/>
                 <w:szCs w:val="20"/>
@@ -1069,16 +1213,16 @@
             <w:pPr>
               <w:jc w:val="center"/>
               <w:rPr>
-                <w:rFonts w:ascii="Arial" w:hAnsi="Arial" w:cs="Arial"/>
-                <w:b/>
-                <w:sz w:val="20"/>
-                <w:szCs w:val="20"/>
-                <w:lang w:val="es-CO"/>
-              </w:rPr>
-            </w:pPr>
-            <w:r>
-              <w:rPr>
-                <w:rFonts w:ascii="Arial" w:hAnsi="Arial" w:cs="Arial"/>
+                <w:rFonts w:ascii="Times New Roman" w:hAnsi="Times New Roman" w:cs="Times New Roman"/>
+                <w:b/>
+                <w:sz w:val="20"/>
+                <w:szCs w:val="20"/>
+                <w:lang w:val="es-CO"/>
+              </w:rPr>
+            </w:pPr>
+            <w:r>
+              <w:rPr>
+                <w:rFonts w:ascii="Times New Roman" w:hAnsi="Times New Roman" w:cs="Times New Roman"/>
                 <w:b/>
                 <w:sz w:val="20"/>
                 <w:szCs w:val="20"/>
@@ -1096,16 +1240,16 @@
             <w:pPr>
               <w:jc w:val="center"/>
               <w:rPr>
-                <w:rFonts w:ascii="Arial" w:hAnsi="Arial" w:cs="Arial"/>
-                <w:b/>
-                <w:sz w:val="20"/>
-                <w:szCs w:val="20"/>
-                <w:lang w:val="es-CO"/>
-              </w:rPr>
-            </w:pPr>
-            <w:r>
-              <w:rPr>
-                <w:rFonts w:ascii="Arial" w:hAnsi="Arial" w:cs="Arial"/>
+                <w:rFonts w:ascii="Times New Roman" w:hAnsi="Times New Roman" w:cs="Times New Roman"/>
+                <w:b/>
+                <w:sz w:val="20"/>
+                <w:szCs w:val="20"/>
+                <w:lang w:val="es-CO"/>
+              </w:rPr>
+            </w:pPr>
+            <w:r>
+              <w:rPr>
+                <w:rFonts w:ascii="Times New Roman" w:hAnsi="Times New Roman" w:cs="Times New Roman"/>
                 <w:b/>
                 <w:sz w:val="20"/>
                 <w:szCs w:val="20"/>
@@ -1123,16 +1267,16 @@
             <w:pPr>
               <w:jc w:val="center"/>
               <w:rPr>
-                <w:rFonts w:ascii="Arial" w:hAnsi="Arial" w:cs="Arial"/>
-                <w:b/>
-                <w:sz w:val="20"/>
-                <w:szCs w:val="20"/>
-                <w:lang w:val="es-CO"/>
-              </w:rPr>
-            </w:pPr>
-            <w:r>
-              <w:rPr>
-                <w:rFonts w:ascii="Arial" w:hAnsi="Arial" w:cs="Arial"/>
+                <w:rFonts w:ascii="Times New Roman" w:hAnsi="Times New Roman" w:cs="Times New Roman"/>
+                <w:b/>
+                <w:sz w:val="20"/>
+                <w:szCs w:val="20"/>
+                <w:lang w:val="es-CO"/>
+              </w:rPr>
+            </w:pPr>
+            <w:r>
+              <w:rPr>
+                <w:rFonts w:ascii="Times New Roman" w:hAnsi="Times New Roman" w:cs="Times New Roman"/>
                 <w:b/>
                 <w:sz w:val="20"/>
                 <w:szCs w:val="20"/>
@@ -1152,9 +1296,10 @@
           <w:p>
             <w:pPr>
               <w:rPr>
-                <w:rFonts w:ascii="Arial" w:hAnsi="Arial" w:cs="Arial"/>
-                <w:sz w:val="20"/>
-                <w:szCs w:val="20"/>
+                <w:rFonts w:ascii="Times New Roman" w:hAnsi="Times New Roman" w:cs="Times New Roman"/>
+                <w:sz w:val="20"/>
+                <w:szCs w:val="20"/>
+                <w:lang w:val="es-CO"/>
               </w:rPr>
             </w:pPr>
           </w:p>
@@ -1167,16 +1312,18 @@
             <w:pPr>
               <w:jc w:val="right"/>
               <w:rPr>
-                <w:rFonts w:ascii="Arial" w:hAnsi="Arial" w:cs="Arial"/>
-                <w:sz w:val="20"/>
-                <w:szCs w:val="20"/>
-              </w:rPr>
-            </w:pPr>
-            <w:r>
-              <w:rPr>
-                <w:rFonts w:ascii="Arial" w:hAnsi="Arial" w:cs="Arial"/>
-                <w:sz w:val="20"/>
-                <w:szCs w:val="20"/>
+                <w:rFonts w:ascii="Times New Roman" w:hAnsi="Times New Roman" w:cs="Times New Roman"/>
+                <w:sz w:val="20"/>
+                <w:szCs w:val="20"/>
+                <w:lang w:val="es-CO"/>
+              </w:rPr>
+            </w:pPr>
+            <w:r>
+              <w:rPr>
+                <w:rFonts w:ascii="Times New Roman" w:hAnsi="Times New Roman" w:cs="Times New Roman"/>
+                <w:sz w:val="20"/>
+                <w:szCs w:val="20"/>
+                <w:lang w:val="es-CO"/>
               </w:rPr>
               <w:t>1</w:t>
             </w:r>
@@ -1188,12 +1335,47 @@
           </w:tcPr>
           <w:p>
             <w:pPr>
-              <w:rPr>
-                <w:rFonts w:ascii="Arial" w:hAnsi="Arial" w:cs="Arial"/>
-                <w:sz w:val="20"/>
-                <w:szCs w:val="20"/>
-              </w:rPr>
-            </w:pPr>
+              <w:jc w:val="both"/>
+              <w:rPr>
+                <w:rFonts w:ascii="Times New Roman" w:hAnsi="Times New Roman" w:cs="Times New Roman"/>
+                <w:sz w:val="20"/>
+                <w:szCs w:val="20"/>
+                <w:lang w:val="es-CO"/>
+              </w:rPr>
+            </w:pPr>
+            <w:r>
+              <w:rPr>
+                <w:rFonts w:ascii="Times New Roman" w:hAnsi="Times New Roman" w:cs="Times New Roman"/>
+                <w:sz w:val="20"/>
+                <w:szCs w:val="20"/>
+                <w:lang w:val="es-CO"/>
+              </w:rPr>
+              <w:t xml:space="preserve">Cuando el usuario acceda al </w:t>
+            </w:r>
+            <w:proofErr w:type="spellStart"/>
+            <w:r>
+              <w:rPr>
+                <w:rFonts w:ascii="Times New Roman" w:hAnsi="Times New Roman" w:cs="Times New Roman"/>
+                <w:i/>
+                <w:iCs/>
+                <w:sz w:val="20"/>
+                <w:szCs w:val="20"/>
+                <w:lang w:val="es-CO"/>
+              </w:rPr>
+              <w:t>dashboard</w:t>
+            </w:r>
+            <w:proofErr w:type="spellEnd"/>
+            <w:r>
+              <w:rPr>
+                <w:rFonts w:ascii="Times New Roman" w:hAnsi="Times New Roman" w:cs="Times New Roman"/>
+                <w:i/>
+                <w:iCs/>
+                <w:sz w:val="20"/>
+                <w:szCs w:val="20"/>
+                <w:lang w:val="es-CO"/>
+              </w:rPr>
+              <w:t>.</w:t>
+            </w:r>
           </w:p>
         </w:tc>
         <w:tc>
@@ -1202,12 +1384,23 @@
           </w:tcPr>
           <w:p>
             <w:pPr>
-              <w:rPr>
-                <w:rFonts w:ascii="Arial" w:hAnsi="Arial" w:cs="Arial"/>
-                <w:sz w:val="20"/>
-                <w:szCs w:val="20"/>
-              </w:rPr>
-            </w:pPr>
+              <w:jc w:val="both"/>
+              <w:rPr>
+                <w:rFonts w:ascii="Times New Roman" w:hAnsi="Times New Roman" w:cs="Times New Roman"/>
+                <w:sz w:val="20"/>
+                <w:szCs w:val="20"/>
+                <w:lang w:val="es-CO"/>
+              </w:rPr>
+            </w:pPr>
+            <w:r>
+              <w:rPr>
+                <w:rFonts w:ascii="Times New Roman" w:hAnsi="Times New Roman" w:cs="Times New Roman"/>
+                <w:sz w:val="20"/>
+                <w:szCs w:val="20"/>
+                <w:lang w:val="es-CO"/>
+              </w:rPr>
+              <w:t>Entonces el sistema muestra los valores actuales de cada variable contaminante consultados desde la base de datos.</w:t>
+            </w:r>
           </w:p>
         </w:tc>
       </w:tr>
@@ -1220,9 +1413,10 @@
           <w:p>
             <w:pPr>
               <w:rPr>
-                <w:rFonts w:ascii="Arial" w:hAnsi="Arial" w:cs="Arial"/>
-                <w:sz w:val="20"/>
-                <w:szCs w:val="20"/>
+                <w:rFonts w:ascii="Times New Roman" w:hAnsi="Times New Roman" w:cs="Times New Roman"/>
+                <w:sz w:val="20"/>
+                <w:szCs w:val="20"/>
+                <w:lang w:val="es-CO"/>
               </w:rPr>
             </w:pPr>
           </w:p>
@@ -1235,16 +1429,18 @@
             <w:pPr>
               <w:jc w:val="right"/>
               <w:rPr>
-                <w:rFonts w:ascii="Arial" w:hAnsi="Arial" w:cs="Arial"/>
-                <w:sz w:val="20"/>
-                <w:szCs w:val="20"/>
-              </w:rPr>
-            </w:pPr>
-            <w:r>
-              <w:rPr>
-                <w:rFonts w:ascii="Arial" w:hAnsi="Arial" w:cs="Arial"/>
-                <w:sz w:val="20"/>
-                <w:szCs w:val="20"/>
+                <w:rFonts w:ascii="Times New Roman" w:hAnsi="Times New Roman" w:cs="Times New Roman"/>
+                <w:sz w:val="20"/>
+                <w:szCs w:val="20"/>
+                <w:lang w:val="es-CO"/>
+              </w:rPr>
+            </w:pPr>
+            <w:r>
+              <w:rPr>
+                <w:rFonts w:ascii="Times New Roman" w:hAnsi="Times New Roman" w:cs="Times New Roman"/>
+                <w:sz w:val="20"/>
+                <w:szCs w:val="20"/>
+                <w:lang w:val="es-CO"/>
               </w:rPr>
               <w:t>2</w:t>
             </w:r>
@@ -1254,12 +1450,119 @@
           <w:tcPr>
             <w:tcW w:w="1825" w:type="pct"/>
           </w:tcPr>
-          <w:p>
-            <w:pPr>
-              <w:rPr>
-                <w:rFonts w:ascii="Arial" w:hAnsi="Arial" w:cs="Arial"/>
-                <w:sz w:val="20"/>
-                <w:szCs w:val="20"/>
+          <w:tbl>
+            <w:tblPr>
+              <w:tblW w:w="0" w:type="auto"/>
+              <w:tblCellSpacing w:w="15" w:type="dxa"/>
+              <w:tblCellMar>
+                <w:top w:w="15" w:type="dxa"/>
+                <w:left w:w="15" w:type="dxa"/>
+                <w:bottom w:w="15" w:type="dxa"/>
+                <w:right w:w="15" w:type="dxa"/>
+              </w:tblCellMar>
+              <w:tblLook w:val="04A0" w:firstRow="1" w:lastRow="0" w:firstColumn="1" w:lastColumn="0" w:noHBand="0" w:noVBand="1"/>
+            </w:tblPr>
+            <w:tblGrid>
+              <w:gridCol w:w="96"/>
+            </w:tblGrid>
+            <w:tr>
+              <w:trPr>
+                <w:tblCellSpacing w:w="15" w:type="dxa"/>
+              </w:trPr>
+              <w:tc>
+                <w:tcPr>
+                  <w:tcW w:w="0" w:type="auto"/>
+                  <w:vAlign w:val="center"/>
+                  <w:hideMark/>
+                </w:tcPr>
+                <w:p>
+                  <w:pPr>
+                    <w:spacing w:after="0" w:line="240" w:lineRule="auto"/>
+                    <w:jc w:val="both"/>
+                    <w:rPr>
+                      <w:rFonts w:ascii="Times New Roman" w:hAnsi="Times New Roman" w:cs="Times New Roman"/>
+                      <w:sz w:val="20"/>
+                      <w:szCs w:val="20"/>
+                    </w:rPr>
+                  </w:pPr>
+                </w:p>
+              </w:tc>
+            </w:tr>
+          </w:tbl>
+          <w:p>
+            <w:pPr>
+              <w:jc w:val="both"/>
+              <w:rPr>
+                <w:rFonts w:ascii="Times New Roman" w:hAnsi="Times New Roman" w:cs="Times New Roman"/>
+                <w:vanish/>
+                <w:sz w:val="20"/>
+                <w:szCs w:val="20"/>
+              </w:rPr>
+            </w:pPr>
+          </w:p>
+          <w:tbl>
+            <w:tblPr>
+              <w:tblW w:w="0" w:type="auto"/>
+              <w:tblCellSpacing w:w="15" w:type="dxa"/>
+              <w:tblCellMar>
+                <w:top w:w="15" w:type="dxa"/>
+                <w:left w:w="15" w:type="dxa"/>
+                <w:bottom w:w="15" w:type="dxa"/>
+                <w:right w:w="15" w:type="dxa"/>
+              </w:tblCellMar>
+              <w:tblLook w:val="04A0" w:firstRow="1" w:lastRow="0" w:firstColumn="1" w:lastColumn="0" w:noHBand="0" w:noVBand="1"/>
+            </w:tblPr>
+            <w:tblGrid>
+              <w:gridCol w:w="3002"/>
+            </w:tblGrid>
+            <w:tr>
+              <w:trPr>
+                <w:tblCellSpacing w:w="15" w:type="dxa"/>
+              </w:trPr>
+              <w:tc>
+                <w:tcPr>
+                  <w:tcW w:w="0" w:type="auto"/>
+                  <w:vAlign w:val="center"/>
+                  <w:hideMark/>
+                </w:tcPr>
+                <w:p>
+                  <w:pPr>
+                    <w:spacing w:after="0" w:line="240" w:lineRule="auto"/>
+                    <w:jc w:val="both"/>
+                    <w:rPr>
+                      <w:rFonts w:ascii="Times New Roman" w:hAnsi="Times New Roman" w:cs="Times New Roman"/>
+                      <w:sz w:val="20"/>
+                      <w:szCs w:val="20"/>
+                    </w:rPr>
+                  </w:pPr>
+                  <w:r>
+                    <w:rPr>
+                      <w:rFonts w:ascii="Times New Roman" w:hAnsi="Times New Roman" w:cs="Times New Roman"/>
+                      <w:sz w:val="20"/>
+                      <w:szCs w:val="20"/>
+                    </w:rPr>
+                    <w:t>Cuando alguna variable no tenga registros disponibles</w:t>
+                  </w:r>
+                  <w:r>
+                    <w:rPr>
+                      <w:rFonts w:ascii="Times New Roman" w:hAnsi="Times New Roman" w:cs="Times New Roman"/>
+                      <w:sz w:val="20"/>
+                      <w:szCs w:val="20"/>
+                    </w:rPr>
+                    <w:t>.</w:t>
+                  </w:r>
+                </w:p>
+              </w:tc>
+            </w:tr>
+          </w:tbl>
+          <w:p>
+            <w:pPr>
+              <w:jc w:val="both"/>
+              <w:rPr>
+                <w:rFonts w:ascii="Times New Roman" w:hAnsi="Times New Roman" w:cs="Times New Roman"/>
+                <w:sz w:val="20"/>
+                <w:szCs w:val="20"/>
+                <w:lang w:val="es-CO"/>
               </w:rPr>
             </w:pPr>
           </w:p>
@@ -1270,12 +1573,23 @@
           </w:tcPr>
           <w:p>
             <w:pPr>
-              <w:rPr>
-                <w:rFonts w:ascii="Arial" w:hAnsi="Arial" w:cs="Arial"/>
-                <w:sz w:val="20"/>
-                <w:szCs w:val="20"/>
-              </w:rPr>
-            </w:pPr>
+              <w:jc w:val="both"/>
+              <w:rPr>
+                <w:rFonts w:ascii="Times New Roman" w:hAnsi="Times New Roman" w:cs="Times New Roman"/>
+                <w:sz w:val="20"/>
+                <w:szCs w:val="20"/>
+                <w:lang w:val="es-CO"/>
+              </w:rPr>
+            </w:pPr>
+            <w:r>
+              <w:rPr>
+                <w:rFonts w:ascii="Times New Roman" w:hAnsi="Times New Roman" w:cs="Times New Roman"/>
+                <w:sz w:val="20"/>
+                <w:szCs w:val="20"/>
+                <w:lang w:val="es-CO"/>
+              </w:rPr>
+              <w:t>Entonces el sistema muestra un aviso indicando “No hay datos registrados para esta variable”.</w:t>
+            </w:r>
           </w:p>
         </w:tc>
       </w:tr>
@@ -1288,9 +1602,10 @@
           <w:p>
             <w:pPr>
               <w:rPr>
-                <w:rFonts w:ascii="Arial" w:hAnsi="Arial" w:cs="Arial"/>
-                <w:sz w:val="20"/>
-                <w:szCs w:val="20"/>
+                <w:rFonts w:ascii="Times New Roman" w:hAnsi="Times New Roman" w:cs="Times New Roman"/>
+                <w:sz w:val="20"/>
+                <w:szCs w:val="20"/>
+                <w:lang w:val="es-CO"/>
               </w:rPr>
             </w:pPr>
           </w:p>
@@ -1303,16 +1618,18 @@
             <w:pPr>
               <w:jc w:val="right"/>
               <w:rPr>
-                <w:rFonts w:ascii="Arial" w:hAnsi="Arial" w:cs="Arial"/>
-                <w:sz w:val="20"/>
-                <w:szCs w:val="20"/>
-              </w:rPr>
-            </w:pPr>
-            <w:r>
-              <w:rPr>
-                <w:rFonts w:ascii="Arial" w:hAnsi="Arial" w:cs="Arial"/>
-                <w:sz w:val="20"/>
-                <w:szCs w:val="20"/>
+                <w:rFonts w:ascii="Times New Roman" w:hAnsi="Times New Roman" w:cs="Times New Roman"/>
+                <w:sz w:val="20"/>
+                <w:szCs w:val="20"/>
+                <w:lang w:val="es-CO"/>
+              </w:rPr>
+            </w:pPr>
+            <w:r>
+              <w:rPr>
+                <w:rFonts w:ascii="Times New Roman" w:hAnsi="Times New Roman" w:cs="Times New Roman"/>
+                <w:sz w:val="20"/>
+                <w:szCs w:val="20"/>
+                <w:lang w:val="es-CO"/>
               </w:rPr>
               <w:t>3</w:t>
             </w:r>
@@ -1324,12 +1641,32 @@
           </w:tcPr>
           <w:p>
             <w:pPr>
-              <w:rPr>
-                <w:rFonts w:ascii="Arial" w:hAnsi="Arial" w:cs="Arial"/>
-                <w:sz w:val="20"/>
-                <w:szCs w:val="20"/>
-              </w:rPr>
-            </w:pPr>
+              <w:jc w:val="both"/>
+              <w:rPr>
+                <w:rFonts w:ascii="Times New Roman" w:hAnsi="Times New Roman" w:cs="Times New Roman"/>
+                <w:sz w:val="20"/>
+                <w:szCs w:val="20"/>
+                <w:lang w:val="es-CO"/>
+              </w:rPr>
+            </w:pPr>
+            <w:r>
+              <w:rPr>
+                <w:rFonts w:ascii="Times New Roman" w:hAnsi="Times New Roman" w:cs="Times New Roman"/>
+                <w:sz w:val="20"/>
+                <w:szCs w:val="20"/>
+                <w:lang w:val="es-CO"/>
+              </w:rPr>
+              <w:t>Cuando se detecten nuevos registros en la base de datos</w:t>
+            </w:r>
+            <w:r>
+              <w:rPr>
+                <w:rFonts w:ascii="Times New Roman" w:hAnsi="Times New Roman" w:cs="Times New Roman"/>
+                <w:sz w:val="20"/>
+                <w:szCs w:val="20"/>
+                <w:lang w:val="es-CO"/>
+              </w:rPr>
+              <w:t>.</w:t>
+            </w:r>
           </w:p>
         </w:tc>
         <w:tc>
@@ -1339,12 +1676,47 @@
           <w:p>
             <w:pPr>
               <w:keepNext/>
-              <w:rPr>
-                <w:rFonts w:ascii="Arial" w:hAnsi="Arial" w:cs="Arial"/>
-                <w:sz w:val="20"/>
-                <w:szCs w:val="20"/>
-              </w:rPr>
-            </w:pPr>
+              <w:jc w:val="both"/>
+              <w:rPr>
+                <w:rFonts w:ascii="Times New Roman" w:hAnsi="Times New Roman" w:cs="Times New Roman"/>
+                <w:sz w:val="20"/>
+                <w:szCs w:val="20"/>
+                <w:lang w:val="es-CO"/>
+              </w:rPr>
+            </w:pPr>
+            <w:r>
+              <w:rPr>
+                <w:rFonts w:ascii="Times New Roman" w:hAnsi="Times New Roman" w:cs="Times New Roman"/>
+                <w:sz w:val="20"/>
+                <w:szCs w:val="20"/>
+                <w:lang w:val="es-CO"/>
+              </w:rPr>
+              <w:t xml:space="preserve">Entonces el sistema actualiza automáticamente los valores mostrados en el </w:t>
+            </w:r>
+            <w:proofErr w:type="spellStart"/>
+            <w:r>
+              <w:rPr>
+                <w:rFonts w:ascii="Times New Roman" w:hAnsi="Times New Roman" w:cs="Times New Roman"/>
+                <w:i/>
+                <w:iCs/>
+                <w:sz w:val="20"/>
+                <w:szCs w:val="20"/>
+                <w:lang w:val="es-CO"/>
+              </w:rPr>
+              <w:t>dashboard</w:t>
+            </w:r>
+            <w:proofErr w:type="spellEnd"/>
+            <w:r>
+              <w:rPr>
+                <w:rFonts w:ascii="Times New Roman" w:hAnsi="Times New Roman" w:cs="Times New Roman"/>
+                <w:i/>
+                <w:iCs/>
+                <w:sz w:val="20"/>
+                <w:szCs w:val="20"/>
+                <w:lang w:val="es-CO"/>
+              </w:rPr>
+              <w:t>.</w:t>
+            </w:r>
           </w:p>
         </w:tc>
       </w:tr>
@@ -1353,10 +1725,10 @@
       <w:pPr>
         <w:spacing w:after="0" w:line="240" w:lineRule="auto"/>
         <w:rPr>
-          <w:rFonts w:ascii="Arial" w:hAnsi="Arial" w:cs="Arial"/>
+          <w:rFonts w:ascii="Times New Roman" w:hAnsi="Times New Roman" w:cs="Times New Roman"/>
           <w:b/>
-          <w:sz w:val="24"/>
-          <w:szCs w:val="24"/>
+          <w:sz w:val="20"/>
+          <w:szCs w:val="20"/>
         </w:rPr>
       </w:pPr>
     </w:p>
@@ -1367,10 +1739,10 @@
         <w:tblLook w:val="04A0" w:firstRow="1" w:lastRow="0" w:firstColumn="1" w:lastColumn="0" w:noHBand="0" w:noVBand="1"/>
       </w:tblPr>
       <w:tblGrid>
-        <w:gridCol w:w="1824"/>
-        <w:gridCol w:w="570"/>
-        <w:gridCol w:w="3222"/>
-        <w:gridCol w:w="3212"/>
+        <w:gridCol w:w="1819"/>
+        <w:gridCol w:w="583"/>
+        <w:gridCol w:w="3218"/>
+        <w:gridCol w:w="3208"/>
       </w:tblGrid>
       <w:tr>
         <w:tc>
@@ -1383,16 +1755,16 @@
             <w:pPr>
               <w:jc w:val="center"/>
               <w:rPr>
-                <w:rFonts w:ascii="Arial" w:hAnsi="Arial" w:cs="Arial"/>
-                <w:b/>
-                <w:sz w:val="20"/>
-                <w:szCs w:val="20"/>
-                <w:lang w:val="es-CO"/>
-              </w:rPr>
-            </w:pPr>
-            <w:r>
-              <w:rPr>
-                <w:rFonts w:ascii="Arial" w:hAnsi="Arial" w:cs="Arial"/>
+                <w:rFonts w:ascii="Times New Roman" w:hAnsi="Times New Roman" w:cs="Times New Roman"/>
+                <w:b/>
+                <w:sz w:val="20"/>
+                <w:szCs w:val="20"/>
+                <w:lang w:val="es-CO"/>
+              </w:rPr>
+            </w:pPr>
+            <w:r>
+              <w:rPr>
+                <w:rFonts w:ascii="Times New Roman" w:hAnsi="Times New Roman" w:cs="Times New Roman"/>
                 <w:b/>
                 <w:sz w:val="20"/>
                 <w:szCs w:val="20"/>
@@ -1411,16 +1783,16 @@
           <w:p>
             <w:pPr>
               <w:rPr>
-                <w:rFonts w:ascii="Arial" w:hAnsi="Arial" w:cs="Arial"/>
-                <w:b/>
-                <w:sz w:val="20"/>
-                <w:szCs w:val="20"/>
-                <w:lang w:val="es-CO"/>
-              </w:rPr>
-            </w:pPr>
-            <w:r>
-              <w:rPr>
-                <w:rFonts w:ascii="Arial" w:hAnsi="Arial" w:cs="Arial"/>
+                <w:rFonts w:ascii="Times New Roman" w:hAnsi="Times New Roman" w:cs="Times New Roman"/>
+                <w:b/>
+                <w:sz w:val="20"/>
+                <w:szCs w:val="20"/>
+                <w:lang w:val="es-CO"/>
+              </w:rPr>
+            </w:pPr>
+            <w:r>
+              <w:rPr>
+                <w:rFonts w:ascii="Times New Roman" w:hAnsi="Times New Roman" w:cs="Times New Roman"/>
                 <w:b/>
                 <w:sz w:val="20"/>
                 <w:szCs w:val="20"/>
@@ -1438,15 +1810,15 @@
           <w:p>
             <w:pPr>
               <w:rPr>
-                <w:rFonts w:ascii="Arial" w:hAnsi="Arial" w:cs="Arial"/>
-                <w:sz w:val="20"/>
-                <w:szCs w:val="20"/>
-                <w:lang w:val="es-CO"/>
-              </w:rPr>
-            </w:pPr>
-            <w:r>
-              <w:rPr>
-                <w:rFonts w:ascii="Arial" w:hAnsi="Arial" w:cs="Arial"/>
+                <w:rFonts w:ascii="Times New Roman" w:hAnsi="Times New Roman" w:cs="Times New Roman"/>
+                <w:sz w:val="20"/>
+                <w:szCs w:val="20"/>
+                <w:lang w:val="es-CO"/>
+              </w:rPr>
+            </w:pPr>
+            <w:r>
+              <w:rPr>
+                <w:rFonts w:ascii="Times New Roman" w:hAnsi="Times New Roman" w:cs="Times New Roman"/>
                 <w:sz w:val="20"/>
                 <w:szCs w:val="20"/>
                 <w:lang w:val="es-CO"/>
@@ -1455,12 +1827,12 @@
             </w:r>
             <w:r>
               <w:rPr>
-                <w:rFonts w:ascii="Arial" w:hAnsi="Arial" w:cs="Arial"/>
-                <w:sz w:val="20"/>
-                <w:szCs w:val="20"/>
-                <w:lang w:val="es-CO"/>
-              </w:rPr>
-              <w:t>6</w:t>
+                <w:rFonts w:ascii="Times New Roman" w:hAnsi="Times New Roman" w:cs="Times New Roman"/>
+                <w:sz w:val="20"/>
+                <w:szCs w:val="20"/>
+                <w:lang w:val="es-CO"/>
+              </w:rPr>
+              <w:t>3</w:t>
             </w:r>
           </w:p>
         </w:tc>
@@ -1473,16 +1845,16 @@
           <w:p>
             <w:pPr>
               <w:rPr>
-                <w:rFonts w:ascii="Arial" w:hAnsi="Arial" w:cs="Arial"/>
-                <w:b/>
-                <w:sz w:val="20"/>
-                <w:szCs w:val="20"/>
-                <w:lang w:val="es-CO"/>
-              </w:rPr>
-            </w:pPr>
-            <w:r>
-              <w:rPr>
-                <w:rFonts w:ascii="Arial" w:hAnsi="Arial" w:cs="Arial"/>
+                <w:rFonts w:ascii="Times New Roman" w:hAnsi="Times New Roman" w:cs="Times New Roman"/>
+                <w:b/>
+                <w:sz w:val="20"/>
+                <w:szCs w:val="20"/>
+                <w:lang w:val="es-CO"/>
+              </w:rPr>
+            </w:pPr>
+            <w:r>
+              <w:rPr>
+                <w:rFonts w:ascii="Times New Roman" w:hAnsi="Times New Roman" w:cs="Times New Roman"/>
                 <w:b/>
                 <w:sz w:val="20"/>
                 <w:szCs w:val="20"/>
@@ -1500,15 +1872,15 @@
           <w:p>
             <w:pPr>
               <w:rPr>
-                <w:rFonts w:ascii="Arial" w:hAnsi="Arial" w:cs="Arial"/>
-                <w:sz w:val="20"/>
-                <w:szCs w:val="20"/>
-                <w:lang w:val="es-CO"/>
-              </w:rPr>
-            </w:pPr>
-            <w:r>
-              <w:rPr>
-                <w:rFonts w:ascii="Arial" w:hAnsi="Arial" w:cs="Arial"/>
+                <w:rFonts w:ascii="Times New Roman" w:hAnsi="Times New Roman" w:cs="Times New Roman"/>
+                <w:sz w:val="20"/>
+                <w:szCs w:val="20"/>
+                <w:lang w:val="es-CO"/>
+              </w:rPr>
+            </w:pPr>
+            <w:r>
+              <w:rPr>
+                <w:rFonts w:ascii="Times New Roman" w:hAnsi="Times New Roman" w:cs="Times New Roman"/>
                 <w:sz w:val="20"/>
                 <w:szCs w:val="20"/>
                 <w:lang w:val="es-CO"/>
@@ -1526,16 +1898,16 @@
           <w:p>
             <w:pPr>
               <w:rPr>
-                <w:rFonts w:ascii="Arial" w:hAnsi="Arial" w:cs="Arial"/>
-                <w:b/>
-                <w:sz w:val="20"/>
-                <w:szCs w:val="20"/>
-                <w:lang w:val="es-CO"/>
-              </w:rPr>
-            </w:pPr>
-            <w:r>
-              <w:rPr>
-                <w:rFonts w:ascii="Arial" w:hAnsi="Arial" w:cs="Arial"/>
+                <w:rFonts w:ascii="Times New Roman" w:hAnsi="Times New Roman" w:cs="Times New Roman"/>
+                <w:b/>
+                <w:sz w:val="20"/>
+                <w:szCs w:val="20"/>
+                <w:lang w:val="es-CO"/>
+              </w:rPr>
+            </w:pPr>
+            <w:r>
+              <w:rPr>
+                <w:rFonts w:ascii="Times New Roman" w:hAnsi="Times New Roman" w:cs="Times New Roman"/>
                 <w:b/>
                 <w:sz w:val="20"/>
                 <w:szCs w:val="20"/>
@@ -1553,15 +1925,15 @@
           <w:p>
             <w:pPr>
               <w:rPr>
-                <w:rFonts w:ascii="Arial" w:hAnsi="Arial" w:cs="Arial"/>
-                <w:sz w:val="20"/>
-                <w:szCs w:val="20"/>
-                <w:lang w:val="es-CO"/>
-              </w:rPr>
-            </w:pPr>
-            <w:r>
-              <w:rPr>
-                <w:rFonts w:ascii="Arial" w:hAnsi="Arial" w:cs="Arial"/>
+                <w:rFonts w:ascii="Times New Roman" w:hAnsi="Times New Roman" w:cs="Times New Roman"/>
+                <w:sz w:val="20"/>
+                <w:szCs w:val="20"/>
+                <w:lang w:val="es-CO"/>
+              </w:rPr>
+            </w:pPr>
+            <w:r>
+              <w:rPr>
+                <w:rFonts w:ascii="Times New Roman" w:hAnsi="Times New Roman" w:cs="Times New Roman"/>
                 <w:sz w:val="20"/>
                 <w:szCs w:val="20"/>
                 <w:lang w:val="es-CO"/>
@@ -1579,16 +1951,16 @@
           <w:p>
             <w:pPr>
               <w:rPr>
-                <w:rFonts w:ascii="Arial" w:hAnsi="Arial" w:cs="Arial"/>
-                <w:b/>
-                <w:sz w:val="20"/>
-                <w:szCs w:val="20"/>
-                <w:lang w:val="es-CO"/>
-              </w:rPr>
-            </w:pPr>
-            <w:r>
-              <w:rPr>
-                <w:rFonts w:ascii="Arial" w:hAnsi="Arial" w:cs="Arial"/>
+                <w:rFonts w:ascii="Times New Roman" w:hAnsi="Times New Roman" w:cs="Times New Roman"/>
+                <w:b/>
+                <w:sz w:val="20"/>
+                <w:szCs w:val="20"/>
+                <w:lang w:val="es-CO"/>
+              </w:rPr>
+            </w:pPr>
+            <w:r>
+              <w:rPr>
+                <w:rFonts w:ascii="Times New Roman" w:hAnsi="Times New Roman" w:cs="Times New Roman"/>
                 <w:b/>
                 <w:sz w:val="20"/>
                 <w:szCs w:val="20"/>
@@ -1606,38 +1978,20 @@
           <w:p>
             <w:pPr>
               <w:rPr>
-                <w:rFonts w:ascii="Arial" w:hAnsi="Arial" w:cs="Arial"/>
-                <w:sz w:val="20"/>
-                <w:szCs w:val="20"/>
-                <w:lang w:val="es-CO"/>
-              </w:rPr>
-            </w:pPr>
-            <w:r>
-              <w:rPr>
-                <w:rFonts w:ascii="Arial" w:hAnsi="Arial" w:cs="Arial"/>
-                <w:sz w:val="20"/>
-                <w:szCs w:val="20"/>
-                <w:lang w:val="es-CO"/>
-              </w:rPr>
-              <w:t xml:space="preserve">Como investigador, quiero ver una tarjeta mensual (tipo pico y placa) para ver los días con menor y mayor contaminación y poder analizar </w:t>
-            </w:r>
-            <w:r>
-              <w:rPr>
-                <w:rFonts w:ascii="Arial" w:hAnsi="Arial" w:cs="Arial"/>
-                <w:sz w:val="20"/>
-                <w:szCs w:val="20"/>
-                <w:lang w:val="es-CO"/>
-              </w:rPr>
-              <w:t>cuáles</w:t>
-            </w:r>
-            <w:r>
-              <w:rPr>
-                <w:rFonts w:ascii="Arial" w:hAnsi="Arial" w:cs="Arial"/>
-                <w:sz w:val="20"/>
-                <w:szCs w:val="20"/>
-                <w:lang w:val="es-CO"/>
-              </w:rPr>
-              <w:t xml:space="preserve"> son los periodos más contaminados.</w:t>
+                <w:rFonts w:ascii="Times New Roman" w:hAnsi="Times New Roman" w:cs="Times New Roman"/>
+                <w:sz w:val="20"/>
+                <w:szCs w:val="20"/>
+                <w:lang w:val="es-CO"/>
+              </w:rPr>
+            </w:pPr>
+            <w:r>
+              <w:rPr>
+                <w:rFonts w:ascii="Times New Roman" w:hAnsi="Times New Roman" w:cs="Times New Roman"/>
+                <w:sz w:val="20"/>
+                <w:szCs w:val="20"/>
+                <w:lang w:val="es-CO"/>
+              </w:rPr>
+              <w:t>Como investigador, quiero ver una tarjeta mensual (tipo pico y placa) para ver los días con menor y mayor contaminación y poder analizar cuáles son los periodos más contaminados.</w:t>
             </w:r>
           </w:p>
         </w:tc>
@@ -1652,16 +2006,16 @@
           <w:p>
             <w:pPr>
               <w:rPr>
-                <w:rFonts w:ascii="Arial" w:hAnsi="Arial" w:cs="Arial"/>
-                <w:b/>
-                <w:sz w:val="20"/>
-                <w:szCs w:val="20"/>
-                <w:lang w:val="es-CO"/>
-              </w:rPr>
-            </w:pPr>
-            <w:r>
-              <w:rPr>
-                <w:rFonts w:ascii="Arial" w:hAnsi="Arial" w:cs="Arial"/>
+                <w:rFonts w:ascii="Times New Roman" w:hAnsi="Times New Roman" w:cs="Times New Roman"/>
+                <w:b/>
+                <w:sz w:val="20"/>
+                <w:szCs w:val="20"/>
+                <w:lang w:val="es-CO"/>
+              </w:rPr>
+            </w:pPr>
+            <w:r>
+              <w:rPr>
+                <w:rFonts w:ascii="Times New Roman" w:hAnsi="Times New Roman" w:cs="Times New Roman"/>
                 <w:b/>
                 <w:sz w:val="20"/>
                 <w:szCs w:val="20"/>
@@ -1679,16 +2033,16 @@
             <w:pPr>
               <w:jc w:val="center"/>
               <w:rPr>
-                <w:rFonts w:ascii="Arial" w:hAnsi="Arial" w:cs="Arial"/>
-                <w:b/>
-                <w:sz w:val="20"/>
-                <w:szCs w:val="20"/>
-                <w:lang w:val="es-CO"/>
-              </w:rPr>
-            </w:pPr>
-            <w:r>
-              <w:rPr>
-                <w:rFonts w:ascii="Arial" w:hAnsi="Arial" w:cs="Arial"/>
+                <w:rFonts w:ascii="Times New Roman" w:hAnsi="Times New Roman" w:cs="Times New Roman"/>
+                <w:b/>
+                <w:sz w:val="20"/>
+                <w:szCs w:val="20"/>
+                <w:lang w:val="es-CO"/>
+              </w:rPr>
+            </w:pPr>
+            <w:r>
+              <w:rPr>
+                <w:rFonts w:ascii="Times New Roman" w:hAnsi="Times New Roman" w:cs="Times New Roman"/>
                 <w:b/>
                 <w:sz w:val="20"/>
                 <w:szCs w:val="20"/>
@@ -1706,16 +2060,16 @@
             <w:pPr>
               <w:jc w:val="center"/>
               <w:rPr>
-                <w:rFonts w:ascii="Arial" w:hAnsi="Arial" w:cs="Arial"/>
-                <w:b/>
-                <w:sz w:val="20"/>
-                <w:szCs w:val="20"/>
-                <w:lang w:val="es-CO"/>
-              </w:rPr>
-            </w:pPr>
-            <w:r>
-              <w:rPr>
-                <w:rFonts w:ascii="Arial" w:hAnsi="Arial" w:cs="Arial"/>
+                <w:rFonts w:ascii="Times New Roman" w:hAnsi="Times New Roman" w:cs="Times New Roman"/>
+                <w:b/>
+                <w:sz w:val="20"/>
+                <w:szCs w:val="20"/>
+                <w:lang w:val="es-CO"/>
+              </w:rPr>
+            </w:pPr>
+            <w:r>
+              <w:rPr>
+                <w:rFonts w:ascii="Times New Roman" w:hAnsi="Times New Roman" w:cs="Times New Roman"/>
                 <w:b/>
                 <w:sz w:val="20"/>
                 <w:szCs w:val="20"/>
@@ -1733,16 +2087,16 @@
             <w:pPr>
               <w:jc w:val="center"/>
               <w:rPr>
-                <w:rFonts w:ascii="Arial" w:hAnsi="Arial" w:cs="Arial"/>
-                <w:b/>
-                <w:sz w:val="20"/>
-                <w:szCs w:val="20"/>
-                <w:lang w:val="es-CO"/>
-              </w:rPr>
-            </w:pPr>
-            <w:r>
-              <w:rPr>
-                <w:rFonts w:ascii="Arial" w:hAnsi="Arial" w:cs="Arial"/>
+                <w:rFonts w:ascii="Times New Roman" w:hAnsi="Times New Roman" w:cs="Times New Roman"/>
+                <w:b/>
+                <w:sz w:val="20"/>
+                <w:szCs w:val="20"/>
+                <w:lang w:val="es-CO"/>
+              </w:rPr>
+            </w:pPr>
+            <w:r>
+              <w:rPr>
+                <w:rFonts w:ascii="Times New Roman" w:hAnsi="Times New Roman" w:cs="Times New Roman"/>
                 <w:b/>
                 <w:sz w:val="20"/>
                 <w:szCs w:val="20"/>
@@ -1762,9 +2116,10 @@
           <w:p>
             <w:pPr>
               <w:rPr>
-                <w:rFonts w:ascii="Arial" w:hAnsi="Arial" w:cs="Arial"/>
-                <w:sz w:val="20"/>
-                <w:szCs w:val="20"/>
+                <w:rFonts w:ascii="Times New Roman" w:hAnsi="Times New Roman" w:cs="Times New Roman"/>
+                <w:sz w:val="20"/>
+                <w:szCs w:val="20"/>
+                <w:lang w:val="es-CO"/>
               </w:rPr>
             </w:pPr>
           </w:p>
@@ -1777,16 +2132,18 @@
             <w:pPr>
               <w:jc w:val="right"/>
               <w:rPr>
-                <w:rFonts w:ascii="Arial" w:hAnsi="Arial" w:cs="Arial"/>
-                <w:sz w:val="20"/>
-                <w:szCs w:val="20"/>
-              </w:rPr>
-            </w:pPr>
-            <w:r>
-              <w:rPr>
-                <w:rFonts w:ascii="Arial" w:hAnsi="Arial" w:cs="Arial"/>
-                <w:sz w:val="20"/>
-                <w:szCs w:val="20"/>
+                <w:rFonts w:ascii="Times New Roman" w:hAnsi="Times New Roman" w:cs="Times New Roman"/>
+                <w:sz w:val="20"/>
+                <w:szCs w:val="20"/>
+                <w:lang w:val="es-CO"/>
+              </w:rPr>
+            </w:pPr>
+            <w:r>
+              <w:rPr>
+                <w:rFonts w:ascii="Times New Roman" w:hAnsi="Times New Roman" w:cs="Times New Roman"/>
+                <w:sz w:val="20"/>
+                <w:szCs w:val="20"/>
+                <w:lang w:val="es-CO"/>
               </w:rPr>
               <w:t>1</w:t>
             </w:r>
@@ -1798,48 +2155,40 @@
           </w:tcPr>
           <w:p>
             <w:pPr>
-              <w:rPr>
-                <w:rFonts w:ascii="Arial" w:hAnsi="Arial" w:cs="Arial"/>
-                <w:sz w:val="20"/>
-                <w:szCs w:val="20"/>
-                <w:lang w:val="es-CO"/>
-              </w:rPr>
-            </w:pPr>
-            <w:r>
-              <w:rPr>
-                <w:rFonts w:ascii="Arial" w:hAnsi="Arial" w:cs="Arial"/>
-                <w:sz w:val="20"/>
-                <w:szCs w:val="20"/>
-                <w:lang w:val="es-CO"/>
-              </w:rPr>
-              <w:t>Cuando el inv</w:t>
-            </w:r>
-            <w:r>
-              <w:rPr>
-                <w:rFonts w:ascii="Arial" w:hAnsi="Arial" w:cs="Arial"/>
-                <w:sz w:val="20"/>
-                <w:szCs w:val="20"/>
-                <w:lang w:val="es-CO"/>
-              </w:rPr>
-              <w:t>estigador</w:t>
-            </w:r>
-            <w:r>
-              <w:rPr>
-                <w:rFonts w:ascii="Arial" w:hAnsi="Arial" w:cs="Arial"/>
-                <w:sz w:val="20"/>
-                <w:szCs w:val="20"/>
-                <w:lang w:val="es-CO"/>
-              </w:rPr>
-              <w:t xml:space="preserve"> seleccione </w:t>
-            </w:r>
-            <w:r>
-              <w:rPr>
-                <w:rFonts w:ascii="Arial" w:hAnsi="Arial" w:cs="Arial"/>
-                <w:sz w:val="20"/>
-                <w:szCs w:val="20"/>
-                <w:lang w:val="es-CO"/>
-              </w:rPr>
-              <w:t xml:space="preserve">un mes del calendario </w:t>
+              <w:jc w:val="both"/>
+              <w:rPr>
+                <w:rFonts w:ascii="Times New Roman" w:hAnsi="Times New Roman" w:cs="Times New Roman"/>
+                <w:sz w:val="20"/>
+                <w:szCs w:val="20"/>
+                <w:lang w:val="es-CO"/>
+              </w:rPr>
+            </w:pPr>
+            <w:r>
+              <w:rPr>
+                <w:rFonts w:ascii="Times New Roman" w:hAnsi="Times New Roman" w:cs="Times New Roman"/>
+                <w:sz w:val="20"/>
+                <w:szCs w:val="20"/>
+                <w:lang w:val="es-CO"/>
+              </w:rPr>
+              <w:t>Cuando el investigador seleccione un mes del calendario</w:t>
+            </w:r>
+            <w:r>
+              <w:rPr>
+                <w:rFonts w:ascii="Times New Roman" w:hAnsi="Times New Roman" w:cs="Times New Roman"/>
+                <w:sz w:val="20"/>
+                <w:szCs w:val="20"/>
+                <w:lang w:val="es-CO"/>
+              </w:rPr>
+              <w:t>.</w:t>
+            </w:r>
+            <w:r>
+              <w:rPr>
+                <w:rFonts w:ascii="Times New Roman" w:hAnsi="Times New Roman" w:cs="Times New Roman"/>
+                <w:sz w:val="20"/>
+                <w:szCs w:val="20"/>
+                <w:lang w:val="es-CO"/>
+              </w:rPr>
+              <w:t xml:space="preserve"> </w:t>
             </w:r>
           </w:p>
         </w:tc>
@@ -1849,21 +2198,31 @@
           </w:tcPr>
           <w:p>
             <w:pPr>
-              <w:rPr>
-                <w:rFonts w:ascii="Arial" w:hAnsi="Arial" w:cs="Arial"/>
-                <w:sz w:val="20"/>
-                <w:szCs w:val="20"/>
-                <w:lang w:val="es-CO"/>
-              </w:rPr>
-            </w:pPr>
-            <w:r>
-              <w:rPr>
-                <w:rFonts w:ascii="Arial" w:hAnsi="Arial" w:cs="Arial"/>
+              <w:jc w:val="both"/>
+              <w:rPr>
+                <w:rFonts w:ascii="Times New Roman" w:hAnsi="Times New Roman" w:cs="Times New Roman"/>
+                <w:sz w:val="20"/>
+                <w:szCs w:val="20"/>
+                <w:lang w:val="es-CO"/>
+              </w:rPr>
+            </w:pPr>
+            <w:r>
+              <w:rPr>
+                <w:rFonts w:ascii="Times New Roman" w:hAnsi="Times New Roman" w:cs="Times New Roman"/>
                 <w:sz w:val="20"/>
                 <w:szCs w:val="20"/>
                 <w:lang w:val="es-CO"/>
               </w:rPr>
               <w:t>Entonces el sistema muestra una tarjeta con la información de la contaminación de ese mes</w:t>
+            </w:r>
+            <w:r>
+              <w:rPr>
+                <w:rFonts w:ascii="Times New Roman" w:hAnsi="Times New Roman" w:cs="Times New Roman"/>
+                <w:sz w:val="20"/>
+                <w:szCs w:val="20"/>
+                <w:lang w:val="es-CO"/>
+              </w:rPr>
+              <w:t>.</w:t>
             </w:r>
           </w:p>
         </w:tc>
@@ -1877,7 +2236,7 @@
           <w:p>
             <w:pPr>
               <w:rPr>
-                <w:rFonts w:ascii="Arial" w:hAnsi="Arial" w:cs="Arial"/>
+                <w:rFonts w:ascii="Times New Roman" w:hAnsi="Times New Roman" w:cs="Times New Roman"/>
                 <w:sz w:val="20"/>
                 <w:szCs w:val="20"/>
                 <w:lang w:val="es-CO"/>
@@ -1893,16 +2252,18 @@
             <w:pPr>
               <w:jc w:val="right"/>
               <w:rPr>
-                <w:rFonts w:ascii="Arial" w:hAnsi="Arial" w:cs="Arial"/>
-                <w:sz w:val="20"/>
-                <w:szCs w:val="20"/>
-              </w:rPr>
-            </w:pPr>
-            <w:r>
-              <w:rPr>
-                <w:rFonts w:ascii="Arial" w:hAnsi="Arial" w:cs="Arial"/>
-                <w:sz w:val="20"/>
-                <w:szCs w:val="20"/>
+                <w:rFonts w:ascii="Times New Roman" w:hAnsi="Times New Roman" w:cs="Times New Roman"/>
+                <w:sz w:val="20"/>
+                <w:szCs w:val="20"/>
+                <w:lang w:val="es-CO"/>
+              </w:rPr>
+            </w:pPr>
+            <w:r>
+              <w:rPr>
+                <w:rFonts w:ascii="Times New Roman" w:hAnsi="Times New Roman" w:cs="Times New Roman"/>
+                <w:sz w:val="20"/>
+                <w:szCs w:val="20"/>
+                <w:lang w:val="es-CO"/>
               </w:rPr>
               <w:t>2</w:t>
             </w:r>
@@ -1914,30 +2275,31 @@
           </w:tcPr>
           <w:p>
             <w:pPr>
-              <w:rPr>
-                <w:rFonts w:ascii="Arial" w:hAnsi="Arial" w:cs="Arial"/>
-                <w:sz w:val="20"/>
-                <w:szCs w:val="20"/>
-                <w:lang w:val="es-CO"/>
-              </w:rPr>
-            </w:pPr>
-            <w:r>
-              <w:rPr>
-                <w:rFonts w:ascii="Arial" w:hAnsi="Arial" w:cs="Arial"/>
-                <w:sz w:val="20"/>
-                <w:szCs w:val="20"/>
-                <w:lang w:val="es-CO"/>
-              </w:rPr>
-              <w:t>Cuando el investigador seleccione u</w:t>
-            </w:r>
-            <w:r>
-              <w:rPr>
-                <w:rFonts w:ascii="Arial" w:hAnsi="Arial" w:cs="Arial"/>
-                <w:sz w:val="20"/>
-                <w:szCs w:val="20"/>
-                <w:lang w:val="es-CO"/>
-              </w:rPr>
-              <w:t>n mes posterior a la fecha actual</w:t>
+              <w:jc w:val="both"/>
+              <w:rPr>
+                <w:rFonts w:ascii="Times New Roman" w:hAnsi="Times New Roman" w:cs="Times New Roman"/>
+                <w:sz w:val="20"/>
+                <w:szCs w:val="20"/>
+                <w:lang w:val="es-CO"/>
+              </w:rPr>
+            </w:pPr>
+            <w:r>
+              <w:rPr>
+                <w:rFonts w:ascii="Times New Roman" w:hAnsi="Times New Roman" w:cs="Times New Roman"/>
+                <w:sz w:val="20"/>
+                <w:szCs w:val="20"/>
+                <w:lang w:val="es-CO"/>
+              </w:rPr>
+              <w:t>Cuando el investigador seleccione un mes posterior a la fecha actual</w:t>
+            </w:r>
+            <w:r>
+              <w:rPr>
+                <w:rFonts w:ascii="Times New Roman" w:hAnsi="Times New Roman" w:cs="Times New Roman"/>
+                <w:sz w:val="20"/>
+                <w:szCs w:val="20"/>
+                <w:lang w:val="es-CO"/>
+              </w:rPr>
+              <w:t>.</w:t>
             </w:r>
           </w:p>
         </w:tc>
@@ -1947,21 +2309,22 @@
           </w:tcPr>
           <w:p>
             <w:pPr>
-              <w:rPr>
-                <w:rFonts w:ascii="Arial" w:hAnsi="Arial" w:cs="Arial"/>
-                <w:sz w:val="20"/>
-                <w:szCs w:val="20"/>
-                <w:lang w:val="es-CO"/>
-              </w:rPr>
-            </w:pPr>
-            <w:r>
-              <w:rPr>
-                <w:rFonts w:ascii="Arial" w:hAnsi="Arial" w:cs="Arial"/>
-                <w:sz w:val="20"/>
-                <w:szCs w:val="20"/>
-                <w:lang w:val="es-CO"/>
-              </w:rPr>
-              <w:t>Entonces el sistema lanza un mensaje sugiriendo seleccionar otro mes previo o actual</w:t>
+              <w:jc w:val="both"/>
+              <w:rPr>
+                <w:rFonts w:ascii="Times New Roman" w:hAnsi="Times New Roman" w:cs="Times New Roman"/>
+                <w:sz w:val="20"/>
+                <w:szCs w:val="20"/>
+                <w:lang w:val="es-CO"/>
+              </w:rPr>
+            </w:pPr>
+            <w:r>
+              <w:rPr>
+                <w:rFonts w:ascii="Times New Roman" w:hAnsi="Times New Roman" w:cs="Times New Roman"/>
+                <w:sz w:val="20"/>
+                <w:szCs w:val="20"/>
+                <w:lang w:val="es-CO"/>
+              </w:rPr>
+              <w:t>Entonces el sistema muestra un mensaje indicando “No se pueden mostrar datos de meses futuros”.</w:t>
             </w:r>
           </w:p>
         </w:tc>
@@ -1975,7 +2338,7 @@
           <w:p>
             <w:pPr>
               <w:rPr>
-                <w:rFonts w:ascii="Arial" w:hAnsi="Arial" w:cs="Arial"/>
+                <w:rFonts w:ascii="Times New Roman" w:hAnsi="Times New Roman" w:cs="Times New Roman"/>
                 <w:sz w:val="20"/>
                 <w:szCs w:val="20"/>
                 <w:lang w:val="es-CO"/>
@@ -1991,16 +2354,18 @@
             <w:pPr>
               <w:jc w:val="right"/>
               <w:rPr>
-                <w:rFonts w:ascii="Arial" w:hAnsi="Arial" w:cs="Arial"/>
-                <w:sz w:val="20"/>
-                <w:szCs w:val="20"/>
-              </w:rPr>
-            </w:pPr>
-            <w:r>
-              <w:rPr>
-                <w:rFonts w:ascii="Arial" w:hAnsi="Arial" w:cs="Arial"/>
-                <w:sz w:val="20"/>
-                <w:szCs w:val="20"/>
+                <w:rFonts w:ascii="Times New Roman" w:hAnsi="Times New Roman" w:cs="Times New Roman"/>
+                <w:sz w:val="20"/>
+                <w:szCs w:val="20"/>
+                <w:lang w:val="es-CO"/>
+              </w:rPr>
+            </w:pPr>
+            <w:r>
+              <w:rPr>
+                <w:rFonts w:ascii="Times New Roman" w:hAnsi="Times New Roman" w:cs="Times New Roman"/>
+                <w:sz w:val="20"/>
+                <w:szCs w:val="20"/>
+                <w:lang w:val="es-CO"/>
               </w:rPr>
               <w:t>3</w:t>
             </w:r>
@@ -2012,48 +2377,40 @@
           </w:tcPr>
           <w:p>
             <w:pPr>
-              <w:rPr>
-                <w:rFonts w:ascii="Arial" w:hAnsi="Arial" w:cs="Arial"/>
-                <w:sz w:val="20"/>
-                <w:szCs w:val="20"/>
-                <w:lang w:val="es-CO"/>
-              </w:rPr>
-            </w:pPr>
-            <w:r>
-              <w:rPr>
-                <w:rFonts w:ascii="Arial" w:hAnsi="Arial" w:cs="Arial"/>
-                <w:sz w:val="20"/>
-                <w:szCs w:val="20"/>
-                <w:lang w:val="es-CO"/>
-              </w:rPr>
-              <w:t>Cuando el investigador seleccion</w:t>
-            </w:r>
-            <w:r>
-              <w:rPr>
-                <w:rFonts w:ascii="Arial" w:hAnsi="Arial" w:cs="Arial"/>
-                <w:sz w:val="20"/>
-                <w:szCs w:val="20"/>
-                <w:lang w:val="es-CO"/>
-              </w:rPr>
-              <w:t>e</w:t>
-            </w:r>
-            <w:r>
-              <w:rPr>
-                <w:rFonts w:ascii="Arial" w:hAnsi="Arial" w:cs="Arial"/>
-                <w:sz w:val="20"/>
-                <w:szCs w:val="20"/>
-                <w:lang w:val="es-CO"/>
-              </w:rPr>
-              <w:t xml:space="preserve"> u</w:t>
-            </w:r>
-            <w:r>
-              <w:rPr>
-                <w:rFonts w:ascii="Arial" w:hAnsi="Arial" w:cs="Arial"/>
-                <w:sz w:val="20"/>
-                <w:szCs w:val="20"/>
-                <w:lang w:val="es-CO"/>
-              </w:rPr>
-              <w:t>n mes del cual no se tiene registro en la base de datos</w:t>
+              <w:jc w:val="both"/>
+              <w:rPr>
+                <w:rFonts w:ascii="Times New Roman" w:hAnsi="Times New Roman" w:cs="Times New Roman"/>
+                <w:sz w:val="20"/>
+                <w:szCs w:val="20"/>
+                <w:lang w:val="es-CO"/>
+              </w:rPr>
+            </w:pPr>
+            <w:r>
+              <w:rPr>
+                <w:rFonts w:ascii="Times New Roman" w:hAnsi="Times New Roman" w:cs="Times New Roman"/>
+                <w:sz w:val="20"/>
+                <w:szCs w:val="20"/>
+                <w:lang w:val="es-CO"/>
+              </w:rPr>
+              <w:t xml:space="preserve">Cuando el investigador seleccione </w:t>
+            </w:r>
+            <w:r>
+              <w:rPr>
+                <w:rFonts w:ascii="Times New Roman" w:hAnsi="Times New Roman" w:cs="Times New Roman"/>
+                <w:sz w:val="20"/>
+                <w:szCs w:val="20"/>
+                <w:lang w:val="es-CO"/>
+              </w:rPr>
+              <w:t>Cuando el investigador seleccione un mes sin registros en la base de datos</w:t>
+            </w:r>
+            <w:r>
+              <w:rPr>
+                <w:rFonts w:ascii="Times New Roman" w:hAnsi="Times New Roman" w:cs="Times New Roman"/>
+                <w:sz w:val="20"/>
+                <w:szCs w:val="20"/>
+                <w:lang w:val="es-CO"/>
+              </w:rPr>
+              <w:t>.</w:t>
             </w:r>
           </w:p>
         </w:tc>
@@ -2064,30 +2421,22 @@
           <w:p>
             <w:pPr>
               <w:keepNext/>
-              <w:rPr>
-                <w:rFonts w:ascii="Arial" w:hAnsi="Arial" w:cs="Arial"/>
-                <w:sz w:val="20"/>
-                <w:szCs w:val="20"/>
-                <w:lang w:val="es-CO"/>
-              </w:rPr>
-            </w:pPr>
-            <w:r>
-              <w:rPr>
-                <w:rFonts w:ascii="Arial" w:hAnsi="Arial" w:cs="Arial"/>
-                <w:sz w:val="20"/>
-                <w:szCs w:val="20"/>
-                <w:lang w:val="es-CO"/>
-              </w:rPr>
-              <w:t xml:space="preserve">Entonces el sistema lanza un mensaje sugiriendo seleccionar otro mes </w:t>
-            </w:r>
-            <w:r>
-              <w:rPr>
-                <w:rFonts w:ascii="Arial" w:hAnsi="Arial" w:cs="Arial"/>
-                <w:sz w:val="20"/>
-                <w:szCs w:val="20"/>
-                <w:lang w:val="es-CO"/>
-              </w:rPr>
-              <w:t>posterior o igual a la fecha desde la que se tiene registro</w:t>
+              <w:jc w:val="both"/>
+              <w:rPr>
+                <w:rFonts w:ascii="Times New Roman" w:hAnsi="Times New Roman" w:cs="Times New Roman"/>
+                <w:sz w:val="20"/>
+                <w:szCs w:val="20"/>
+                <w:lang w:val="es-CO"/>
+              </w:rPr>
+            </w:pPr>
+            <w:r>
+              <w:rPr>
+                <w:rFonts w:ascii="Times New Roman" w:hAnsi="Times New Roman" w:cs="Times New Roman"/>
+                <w:sz w:val="20"/>
+                <w:szCs w:val="20"/>
+                <w:lang w:val="es-CO"/>
+              </w:rPr>
+              <w:t>Entonces el sistema muestra un mensaje indicando “No hay datos disponibles para este mes”.</w:t>
             </w:r>
           </w:p>
         </w:tc>
@@ -2095,15 +2444,1513 @@
     </w:tbl>
     <w:p>
       <w:pPr>
-        <w:spacing w:after="0" w:line="240" w:lineRule="auto"/>
         <w:rPr>
-          <w:rFonts w:ascii="Arial" w:hAnsi="Arial" w:cs="Arial"/>
-          <w:b/>
-          <w:sz w:val="24"/>
-          <w:szCs w:val="24"/>
+          <w:rFonts w:ascii="Times New Roman" w:hAnsi="Times New Roman" w:cs="Times New Roman"/>
+          <w:sz w:val="20"/>
+          <w:szCs w:val="20"/>
         </w:rPr>
       </w:pPr>
     </w:p>
+    <w:tbl>
+      <w:tblPr>
+        <w:tblStyle w:val="Tablaconcuadrcula"/>
+        <w:tblW w:w="5000" w:type="pct"/>
+        <w:tblLook w:val="04A0" w:firstRow="1" w:lastRow="0" w:firstColumn="1" w:lastColumn="0" w:noHBand="0" w:noVBand="1"/>
+      </w:tblPr>
+      <w:tblGrid>
+        <w:gridCol w:w="1818"/>
+        <w:gridCol w:w="583"/>
+        <w:gridCol w:w="3218"/>
+        <w:gridCol w:w="3209"/>
+      </w:tblGrid>
+      <w:tr>
+        <w:tc>
+          <w:tcPr>
+            <w:tcW w:w="5000" w:type="pct"/>
+            <w:gridSpan w:val="4"/>
+            <w:shd w:val="clear" w:color="auto" w:fill="D9D9D9" w:themeFill="background1" w:themeFillShade="D9"/>
+          </w:tcPr>
+          <w:p>
+            <w:pPr>
+              <w:jc w:val="center"/>
+              <w:rPr>
+                <w:rFonts w:ascii="Times New Roman" w:hAnsi="Times New Roman" w:cs="Times New Roman"/>
+                <w:b/>
+                <w:sz w:val="20"/>
+                <w:szCs w:val="20"/>
+                <w:lang w:val="es-CO"/>
+              </w:rPr>
+            </w:pPr>
+            <w:r>
+              <w:rPr>
+                <w:rFonts w:ascii="Times New Roman" w:hAnsi="Times New Roman" w:cs="Times New Roman"/>
+                <w:b/>
+                <w:sz w:val="20"/>
+                <w:szCs w:val="20"/>
+                <w:lang w:val="es-CO"/>
+              </w:rPr>
+              <w:t>Historia de Usuario</w:t>
+            </w:r>
+          </w:p>
+        </w:tc>
+      </w:tr>
+      <w:tr>
+        <w:tc>
+          <w:tcPr>
+            <w:tcW w:w="1032" w:type="pct"/>
+          </w:tcPr>
+          <w:p>
+            <w:pPr>
+              <w:rPr>
+                <w:rFonts w:ascii="Times New Roman" w:hAnsi="Times New Roman" w:cs="Times New Roman"/>
+                <w:b/>
+                <w:sz w:val="20"/>
+                <w:szCs w:val="20"/>
+                <w:lang w:val="es-CO"/>
+              </w:rPr>
+            </w:pPr>
+            <w:r>
+              <w:rPr>
+                <w:rFonts w:ascii="Times New Roman" w:hAnsi="Times New Roman" w:cs="Times New Roman"/>
+                <w:b/>
+                <w:sz w:val="20"/>
+                <w:szCs w:val="20"/>
+                <w:lang w:val="es-CO"/>
+              </w:rPr>
+              <w:t>Código:</w:t>
+            </w:r>
+          </w:p>
+        </w:tc>
+        <w:tc>
+          <w:tcPr>
+            <w:tcW w:w="3968" w:type="pct"/>
+            <w:gridSpan w:val="3"/>
+          </w:tcPr>
+          <w:p>
+            <w:pPr>
+              <w:rPr>
+                <w:rFonts w:ascii="Times New Roman" w:hAnsi="Times New Roman" w:cs="Times New Roman"/>
+                <w:sz w:val="20"/>
+                <w:szCs w:val="20"/>
+                <w:lang w:val="es-CO"/>
+              </w:rPr>
+            </w:pPr>
+            <w:r>
+              <w:rPr>
+                <w:rFonts w:ascii="Times New Roman" w:hAnsi="Times New Roman" w:cs="Times New Roman"/>
+                <w:sz w:val="20"/>
+                <w:szCs w:val="20"/>
+                <w:lang w:val="es-CO"/>
+              </w:rPr>
+              <w:t>HU-</w:t>
+            </w:r>
+            <w:r>
+              <w:rPr>
+                <w:rFonts w:ascii="Times New Roman" w:hAnsi="Times New Roman" w:cs="Times New Roman"/>
+                <w:sz w:val="20"/>
+                <w:szCs w:val="20"/>
+                <w:lang w:val="es-CO"/>
+              </w:rPr>
+              <w:t>4</w:t>
+            </w:r>
+          </w:p>
+        </w:tc>
+      </w:tr>
+      <w:tr>
+        <w:tc>
+          <w:tcPr>
+            <w:tcW w:w="1032" w:type="pct"/>
+          </w:tcPr>
+          <w:p>
+            <w:pPr>
+              <w:rPr>
+                <w:rFonts w:ascii="Times New Roman" w:hAnsi="Times New Roman" w:cs="Times New Roman"/>
+                <w:b/>
+                <w:sz w:val="20"/>
+                <w:szCs w:val="20"/>
+                <w:lang w:val="es-CO"/>
+              </w:rPr>
+            </w:pPr>
+            <w:r>
+              <w:rPr>
+                <w:rFonts w:ascii="Times New Roman" w:hAnsi="Times New Roman" w:cs="Times New Roman"/>
+                <w:b/>
+                <w:sz w:val="20"/>
+                <w:szCs w:val="20"/>
+                <w:lang w:val="es-CO"/>
+              </w:rPr>
+              <w:t>Nombre:</w:t>
+            </w:r>
+          </w:p>
+        </w:tc>
+        <w:tc>
+          <w:tcPr>
+            <w:tcW w:w="3968" w:type="pct"/>
+            <w:gridSpan w:val="3"/>
+          </w:tcPr>
+          <w:p>
+            <w:pPr>
+              <w:rPr>
+                <w:rFonts w:ascii="Times New Roman" w:hAnsi="Times New Roman" w:cs="Times New Roman"/>
+                <w:sz w:val="20"/>
+                <w:szCs w:val="20"/>
+                <w:lang w:val="es-CO"/>
+              </w:rPr>
+            </w:pPr>
+            <w:r>
+              <w:rPr>
+                <w:rFonts w:ascii="Times New Roman" w:hAnsi="Times New Roman" w:cs="Times New Roman"/>
+                <w:sz w:val="20"/>
+                <w:szCs w:val="20"/>
+                <w:lang w:val="es-CO"/>
+              </w:rPr>
+              <w:t>Ver grafica calidad del aire</w:t>
+            </w:r>
+          </w:p>
+        </w:tc>
+      </w:tr>
+      <w:tr>
+        <w:tc>
+          <w:tcPr>
+            <w:tcW w:w="1032" w:type="pct"/>
+          </w:tcPr>
+          <w:p>
+            <w:pPr>
+              <w:rPr>
+                <w:rFonts w:ascii="Times New Roman" w:hAnsi="Times New Roman" w:cs="Times New Roman"/>
+                <w:b/>
+                <w:sz w:val="20"/>
+                <w:szCs w:val="20"/>
+                <w:lang w:val="es-CO"/>
+              </w:rPr>
+            </w:pPr>
+            <w:r>
+              <w:rPr>
+                <w:rFonts w:ascii="Times New Roman" w:hAnsi="Times New Roman" w:cs="Times New Roman"/>
+                <w:b/>
+                <w:sz w:val="20"/>
+                <w:szCs w:val="20"/>
+                <w:lang w:val="es-CO"/>
+              </w:rPr>
+              <w:t>Actor:</w:t>
+            </w:r>
+          </w:p>
+        </w:tc>
+        <w:tc>
+          <w:tcPr>
+            <w:tcW w:w="3968" w:type="pct"/>
+            <w:gridSpan w:val="3"/>
+          </w:tcPr>
+          <w:p>
+            <w:pPr>
+              <w:rPr>
+                <w:rFonts w:ascii="Times New Roman" w:hAnsi="Times New Roman" w:cs="Times New Roman"/>
+                <w:sz w:val="20"/>
+                <w:szCs w:val="20"/>
+                <w:lang w:val="es-CO"/>
+              </w:rPr>
+            </w:pPr>
+            <w:r>
+              <w:rPr>
+                <w:rFonts w:ascii="Times New Roman" w:hAnsi="Times New Roman" w:cs="Times New Roman"/>
+                <w:sz w:val="20"/>
+                <w:szCs w:val="20"/>
+                <w:lang w:val="es-CO"/>
+              </w:rPr>
+              <w:t>Investigador</w:t>
+            </w:r>
+          </w:p>
+        </w:tc>
+      </w:tr>
+      <w:tr>
+        <w:tc>
+          <w:tcPr>
+            <w:tcW w:w="1032" w:type="pct"/>
+          </w:tcPr>
+          <w:p>
+            <w:pPr>
+              <w:rPr>
+                <w:rFonts w:ascii="Times New Roman" w:hAnsi="Times New Roman" w:cs="Times New Roman"/>
+                <w:b/>
+                <w:sz w:val="20"/>
+                <w:szCs w:val="20"/>
+                <w:lang w:val="es-CO"/>
+              </w:rPr>
+            </w:pPr>
+            <w:r>
+              <w:rPr>
+                <w:rFonts w:ascii="Times New Roman" w:hAnsi="Times New Roman" w:cs="Times New Roman"/>
+                <w:b/>
+                <w:sz w:val="20"/>
+                <w:szCs w:val="20"/>
+                <w:lang w:val="es-CO"/>
+              </w:rPr>
+              <w:t>Descripción:</w:t>
+            </w:r>
+          </w:p>
+        </w:tc>
+        <w:tc>
+          <w:tcPr>
+            <w:tcW w:w="3968" w:type="pct"/>
+            <w:gridSpan w:val="3"/>
+          </w:tcPr>
+          <w:p>
+            <w:pPr>
+              <w:rPr>
+                <w:rFonts w:ascii="Times New Roman" w:hAnsi="Times New Roman" w:cs="Times New Roman"/>
+                <w:sz w:val="20"/>
+                <w:szCs w:val="20"/>
+                <w:lang w:val="es-CO"/>
+              </w:rPr>
+            </w:pPr>
+            <w:r>
+              <w:rPr>
+                <w:rFonts w:ascii="Times New Roman" w:hAnsi="Times New Roman" w:cs="Times New Roman"/>
+                <w:sz w:val="20"/>
+                <w:szCs w:val="20"/>
+                <w:lang w:val="es-CO"/>
+              </w:rPr>
+              <w:t>Como investigador</w:t>
+            </w:r>
+            <w:r>
+              <w:rPr>
+                <w:rFonts w:ascii="Times New Roman" w:hAnsi="Times New Roman" w:cs="Times New Roman"/>
+                <w:sz w:val="20"/>
+                <w:szCs w:val="20"/>
+                <w:lang w:val="es-CO"/>
+              </w:rPr>
+              <w:t>, q</w:t>
+            </w:r>
+            <w:r>
+              <w:rPr>
+                <w:rFonts w:ascii="Times New Roman" w:hAnsi="Times New Roman" w:cs="Times New Roman"/>
+                <w:sz w:val="20"/>
+                <w:szCs w:val="20"/>
+                <w:lang w:val="es-CO"/>
+              </w:rPr>
+              <w:t>uiero descargar un archivo en el que se encuentren todas las variables sin procesar recolectadas en un día específico</w:t>
+            </w:r>
+            <w:r>
+              <w:rPr>
+                <w:rFonts w:ascii="Times New Roman" w:hAnsi="Times New Roman" w:cs="Times New Roman"/>
+                <w:sz w:val="20"/>
+                <w:szCs w:val="20"/>
+                <w:lang w:val="es-CO"/>
+              </w:rPr>
+              <w:t>, p</w:t>
+            </w:r>
+            <w:r>
+              <w:rPr>
+                <w:rFonts w:ascii="Times New Roman" w:hAnsi="Times New Roman" w:cs="Times New Roman"/>
+                <w:sz w:val="20"/>
+                <w:szCs w:val="20"/>
+                <w:lang w:val="es-CO"/>
+              </w:rPr>
+              <w:t>ara</w:t>
+            </w:r>
+            <w:r>
+              <w:rPr>
+                <w:rFonts w:ascii="Times New Roman" w:hAnsi="Times New Roman" w:cs="Times New Roman"/>
+                <w:sz w:val="20"/>
+                <w:szCs w:val="20"/>
+                <w:lang w:val="es-CO"/>
+              </w:rPr>
+              <w:t xml:space="preserve"> </w:t>
+            </w:r>
+            <w:r>
+              <w:rPr>
+                <w:rFonts w:ascii="Times New Roman" w:hAnsi="Times New Roman" w:cs="Times New Roman"/>
+                <w:sz w:val="20"/>
+                <w:szCs w:val="20"/>
+                <w:lang w:val="es-CO"/>
+              </w:rPr>
+              <w:t>poder analizarlas con herramientas externas.</w:t>
+            </w:r>
+          </w:p>
+        </w:tc>
+      </w:tr>
+      <w:tr>
+        <w:tc>
+          <w:tcPr>
+            <w:tcW w:w="1032" w:type="pct"/>
+            <w:vMerge w:val="restart"/>
+            <w:vAlign w:val="center"/>
+          </w:tcPr>
+          <w:p>
+            <w:pPr>
+              <w:rPr>
+                <w:rFonts w:ascii="Times New Roman" w:hAnsi="Times New Roman" w:cs="Times New Roman"/>
+                <w:b/>
+                <w:sz w:val="20"/>
+                <w:szCs w:val="20"/>
+                <w:lang w:val="es-CO"/>
+              </w:rPr>
+            </w:pPr>
+            <w:r>
+              <w:rPr>
+                <w:rFonts w:ascii="Times New Roman" w:hAnsi="Times New Roman" w:cs="Times New Roman"/>
+                <w:b/>
+                <w:sz w:val="20"/>
+                <w:szCs w:val="20"/>
+                <w:lang w:val="es-CO"/>
+              </w:rPr>
+              <w:t>Criterios de aceptación:</w:t>
+            </w:r>
+          </w:p>
+        </w:tc>
+        <w:tc>
+          <w:tcPr>
+            <w:tcW w:w="323" w:type="pct"/>
+          </w:tcPr>
+          <w:p>
+            <w:pPr>
+              <w:jc w:val="center"/>
+              <w:rPr>
+                <w:rFonts w:ascii="Times New Roman" w:hAnsi="Times New Roman" w:cs="Times New Roman"/>
+                <w:b/>
+                <w:sz w:val="20"/>
+                <w:szCs w:val="20"/>
+                <w:lang w:val="es-CO"/>
+              </w:rPr>
+            </w:pPr>
+            <w:r>
+              <w:rPr>
+                <w:rFonts w:ascii="Times New Roman" w:hAnsi="Times New Roman" w:cs="Times New Roman"/>
+                <w:b/>
+                <w:sz w:val="20"/>
+                <w:szCs w:val="20"/>
+                <w:lang w:val="es-CO"/>
+              </w:rPr>
+              <w:t>CID</w:t>
+            </w:r>
+          </w:p>
+        </w:tc>
+        <w:tc>
+          <w:tcPr>
+            <w:tcW w:w="1825" w:type="pct"/>
+          </w:tcPr>
+          <w:p>
+            <w:pPr>
+              <w:jc w:val="center"/>
+              <w:rPr>
+                <w:rFonts w:ascii="Times New Roman" w:hAnsi="Times New Roman" w:cs="Times New Roman"/>
+                <w:b/>
+                <w:sz w:val="20"/>
+                <w:szCs w:val="20"/>
+                <w:lang w:val="es-CO"/>
+              </w:rPr>
+            </w:pPr>
+            <w:r>
+              <w:rPr>
+                <w:rFonts w:ascii="Times New Roman" w:hAnsi="Times New Roman" w:cs="Times New Roman"/>
+                <w:b/>
+                <w:sz w:val="20"/>
+                <w:szCs w:val="20"/>
+                <w:lang w:val="es-CO"/>
+              </w:rPr>
+              <w:t>Condición</w:t>
+            </w:r>
+          </w:p>
+        </w:tc>
+        <w:tc>
+          <w:tcPr>
+            <w:tcW w:w="1819" w:type="pct"/>
+          </w:tcPr>
+          <w:p>
+            <w:pPr>
+              <w:jc w:val="center"/>
+              <w:rPr>
+                <w:rFonts w:ascii="Times New Roman" w:hAnsi="Times New Roman" w:cs="Times New Roman"/>
+                <w:b/>
+                <w:sz w:val="20"/>
+                <w:szCs w:val="20"/>
+                <w:lang w:val="es-CO"/>
+              </w:rPr>
+            </w:pPr>
+            <w:r>
+              <w:rPr>
+                <w:rFonts w:ascii="Times New Roman" w:hAnsi="Times New Roman" w:cs="Times New Roman"/>
+                <w:b/>
+                <w:sz w:val="20"/>
+                <w:szCs w:val="20"/>
+                <w:lang w:val="es-CO"/>
+              </w:rPr>
+              <w:t>Resultado</w:t>
+            </w:r>
+          </w:p>
+        </w:tc>
+      </w:tr>
+      <w:tr>
+        <w:tc>
+          <w:tcPr>
+            <w:tcW w:w="1032" w:type="pct"/>
+            <w:vMerge/>
+          </w:tcPr>
+          <w:p>
+            <w:pPr>
+              <w:rPr>
+                <w:rFonts w:ascii="Times New Roman" w:hAnsi="Times New Roman" w:cs="Times New Roman"/>
+                <w:sz w:val="20"/>
+                <w:szCs w:val="20"/>
+                <w:lang w:val="es-CO"/>
+              </w:rPr>
+            </w:pPr>
+          </w:p>
+        </w:tc>
+        <w:tc>
+          <w:tcPr>
+            <w:tcW w:w="323" w:type="pct"/>
+          </w:tcPr>
+          <w:p>
+            <w:pPr>
+              <w:jc w:val="right"/>
+              <w:rPr>
+                <w:rFonts w:ascii="Times New Roman" w:hAnsi="Times New Roman" w:cs="Times New Roman"/>
+                <w:sz w:val="20"/>
+                <w:szCs w:val="20"/>
+                <w:lang w:val="es-CO"/>
+              </w:rPr>
+            </w:pPr>
+            <w:r>
+              <w:rPr>
+                <w:rFonts w:ascii="Times New Roman" w:hAnsi="Times New Roman" w:cs="Times New Roman"/>
+                <w:sz w:val="20"/>
+                <w:szCs w:val="20"/>
+                <w:lang w:val="es-CO"/>
+              </w:rPr>
+              <w:t>1</w:t>
+            </w:r>
+          </w:p>
+        </w:tc>
+        <w:tc>
+          <w:tcPr>
+            <w:tcW w:w="1825" w:type="pct"/>
+          </w:tcPr>
+          <w:p>
+            <w:pPr>
+              <w:jc w:val="both"/>
+              <w:rPr>
+                <w:rFonts w:ascii="Times New Roman" w:hAnsi="Times New Roman" w:cs="Times New Roman"/>
+                <w:sz w:val="20"/>
+                <w:szCs w:val="20"/>
+                <w:lang w:val="es-CO"/>
+              </w:rPr>
+            </w:pPr>
+            <w:r>
+              <w:rPr>
+                <w:rFonts w:ascii="Times New Roman" w:hAnsi="Times New Roman" w:cs="Times New Roman"/>
+                <w:sz w:val="20"/>
+                <w:szCs w:val="20"/>
+                <w:lang w:val="es-CO"/>
+              </w:rPr>
+              <w:t>Cuando el investigador seleccione una fecha que tenga registros</w:t>
+            </w:r>
+            <w:r>
+              <w:rPr>
+                <w:rFonts w:ascii="Times New Roman" w:hAnsi="Times New Roman" w:cs="Times New Roman"/>
+                <w:sz w:val="20"/>
+                <w:szCs w:val="20"/>
+                <w:lang w:val="es-CO"/>
+              </w:rPr>
+              <w:t>.</w:t>
+            </w:r>
+          </w:p>
+        </w:tc>
+        <w:tc>
+          <w:tcPr>
+            <w:tcW w:w="1819" w:type="pct"/>
+          </w:tcPr>
+          <w:p>
+            <w:pPr>
+              <w:jc w:val="both"/>
+              <w:rPr>
+                <w:rFonts w:ascii="Times New Roman" w:hAnsi="Times New Roman" w:cs="Times New Roman"/>
+                <w:sz w:val="20"/>
+                <w:szCs w:val="20"/>
+                <w:lang w:val="es-CO"/>
+              </w:rPr>
+            </w:pPr>
+            <w:r>
+              <w:rPr>
+                <w:rFonts w:ascii="Times New Roman" w:hAnsi="Times New Roman" w:cs="Times New Roman"/>
+                <w:sz w:val="20"/>
+                <w:szCs w:val="20"/>
+                <w:lang w:val="es-CO"/>
+              </w:rPr>
+              <w:t>Entonces el sistema genera un archivo con todas las mediciones crudas correspondientes a ese día.</w:t>
+            </w:r>
+          </w:p>
+        </w:tc>
+      </w:tr>
+      <w:tr>
+        <w:tc>
+          <w:tcPr>
+            <w:tcW w:w="1032" w:type="pct"/>
+            <w:vMerge/>
+          </w:tcPr>
+          <w:p>
+            <w:pPr>
+              <w:rPr>
+                <w:rFonts w:ascii="Times New Roman" w:hAnsi="Times New Roman" w:cs="Times New Roman"/>
+                <w:sz w:val="20"/>
+                <w:szCs w:val="20"/>
+                <w:lang w:val="es-CO"/>
+              </w:rPr>
+            </w:pPr>
+          </w:p>
+        </w:tc>
+        <w:tc>
+          <w:tcPr>
+            <w:tcW w:w="323" w:type="pct"/>
+          </w:tcPr>
+          <w:p>
+            <w:pPr>
+              <w:jc w:val="right"/>
+              <w:rPr>
+                <w:rFonts w:ascii="Times New Roman" w:hAnsi="Times New Roman" w:cs="Times New Roman"/>
+                <w:sz w:val="20"/>
+                <w:szCs w:val="20"/>
+                <w:lang w:val="es-CO"/>
+              </w:rPr>
+            </w:pPr>
+            <w:r>
+              <w:rPr>
+                <w:rFonts w:ascii="Times New Roman" w:hAnsi="Times New Roman" w:cs="Times New Roman"/>
+                <w:sz w:val="20"/>
+                <w:szCs w:val="20"/>
+                <w:lang w:val="es-CO"/>
+              </w:rPr>
+              <w:t>2</w:t>
+            </w:r>
+          </w:p>
+        </w:tc>
+        <w:tc>
+          <w:tcPr>
+            <w:tcW w:w="1825" w:type="pct"/>
+          </w:tcPr>
+          <w:p>
+            <w:pPr>
+              <w:jc w:val="both"/>
+              <w:rPr>
+                <w:rFonts w:ascii="Times New Roman" w:hAnsi="Times New Roman" w:cs="Times New Roman"/>
+                <w:sz w:val="20"/>
+                <w:szCs w:val="20"/>
+                <w:lang w:val="es-CO"/>
+              </w:rPr>
+            </w:pPr>
+            <w:r>
+              <w:rPr>
+                <w:rFonts w:ascii="Times New Roman" w:hAnsi="Times New Roman" w:cs="Times New Roman"/>
+                <w:sz w:val="20"/>
+                <w:szCs w:val="20"/>
+                <w:lang w:val="es-CO"/>
+              </w:rPr>
+              <w:t>Cuando el investigador seleccione una fecha sin registros</w:t>
+            </w:r>
+            <w:r>
+              <w:rPr>
+                <w:rFonts w:ascii="Times New Roman" w:hAnsi="Times New Roman" w:cs="Times New Roman"/>
+                <w:sz w:val="20"/>
+                <w:szCs w:val="20"/>
+                <w:lang w:val="es-CO"/>
+              </w:rPr>
+              <w:t>.</w:t>
+            </w:r>
+          </w:p>
+        </w:tc>
+        <w:tc>
+          <w:tcPr>
+            <w:tcW w:w="1819" w:type="pct"/>
+          </w:tcPr>
+          <w:p>
+            <w:pPr>
+              <w:jc w:val="both"/>
+              <w:rPr>
+                <w:rFonts w:ascii="Times New Roman" w:hAnsi="Times New Roman" w:cs="Times New Roman"/>
+                <w:sz w:val="20"/>
+                <w:szCs w:val="20"/>
+                <w:lang w:val="es-CO"/>
+              </w:rPr>
+            </w:pPr>
+            <w:r>
+              <w:rPr>
+                <w:rFonts w:ascii="Times New Roman" w:hAnsi="Times New Roman" w:cs="Times New Roman"/>
+                <w:sz w:val="20"/>
+                <w:szCs w:val="20"/>
+                <w:lang w:val="es-CO"/>
+              </w:rPr>
+              <w:t>Entonces el sistema muestra un mensaje indicando “No hay datos disponibles para la fecha seleccionada”.</w:t>
+            </w:r>
+          </w:p>
+        </w:tc>
+      </w:tr>
+      <w:tr>
+        <w:trPr>
+          <w:trHeight w:val="53"/>
+        </w:trPr>
+        <w:tc>
+          <w:tcPr>
+            <w:tcW w:w="1032" w:type="pct"/>
+            <w:vMerge/>
+          </w:tcPr>
+          <w:p>
+            <w:pPr>
+              <w:rPr>
+                <w:rFonts w:ascii="Times New Roman" w:hAnsi="Times New Roman" w:cs="Times New Roman"/>
+                <w:sz w:val="20"/>
+                <w:szCs w:val="20"/>
+                <w:lang w:val="es-CO"/>
+              </w:rPr>
+            </w:pPr>
+          </w:p>
+        </w:tc>
+        <w:tc>
+          <w:tcPr>
+            <w:tcW w:w="323" w:type="pct"/>
+          </w:tcPr>
+          <w:p>
+            <w:pPr>
+              <w:jc w:val="right"/>
+              <w:rPr>
+                <w:rFonts w:ascii="Times New Roman" w:hAnsi="Times New Roman" w:cs="Times New Roman"/>
+                <w:sz w:val="20"/>
+                <w:szCs w:val="20"/>
+                <w:lang w:val="es-CO"/>
+              </w:rPr>
+            </w:pPr>
+            <w:r>
+              <w:rPr>
+                <w:rFonts w:ascii="Times New Roman" w:hAnsi="Times New Roman" w:cs="Times New Roman"/>
+                <w:sz w:val="20"/>
+                <w:szCs w:val="20"/>
+                <w:lang w:val="es-CO"/>
+              </w:rPr>
+              <w:t>3</w:t>
+            </w:r>
+          </w:p>
+        </w:tc>
+        <w:tc>
+          <w:tcPr>
+            <w:tcW w:w="1825" w:type="pct"/>
+          </w:tcPr>
+          <w:tbl>
+            <w:tblPr>
+              <w:tblW w:w="0" w:type="auto"/>
+              <w:tblCellSpacing w:w="15" w:type="dxa"/>
+              <w:tblCellMar>
+                <w:top w:w="15" w:type="dxa"/>
+                <w:left w:w="15" w:type="dxa"/>
+                <w:bottom w:w="15" w:type="dxa"/>
+                <w:right w:w="15" w:type="dxa"/>
+              </w:tblCellMar>
+              <w:tblLook w:val="04A0" w:firstRow="1" w:lastRow="0" w:firstColumn="1" w:lastColumn="0" w:noHBand="0" w:noVBand="1"/>
+            </w:tblPr>
+            <w:tblGrid>
+              <w:gridCol w:w="96"/>
+            </w:tblGrid>
+            <w:tr>
+              <w:trPr>
+                <w:tblCellSpacing w:w="15" w:type="dxa"/>
+              </w:trPr>
+              <w:tc>
+                <w:tcPr>
+                  <w:tcW w:w="0" w:type="auto"/>
+                  <w:vAlign w:val="center"/>
+                  <w:hideMark/>
+                </w:tcPr>
+                <w:p>
+                  <w:pPr>
+                    <w:spacing w:after="0" w:line="240" w:lineRule="auto"/>
+                    <w:jc w:val="both"/>
+                    <w:rPr>
+                      <w:rFonts w:ascii="Times New Roman" w:hAnsi="Times New Roman" w:cs="Times New Roman"/>
+                      <w:sz w:val="20"/>
+                      <w:szCs w:val="20"/>
+                    </w:rPr>
+                  </w:pPr>
+                </w:p>
+              </w:tc>
+            </w:tr>
+          </w:tbl>
+          <w:p>
+            <w:pPr>
+              <w:jc w:val="both"/>
+              <w:rPr>
+                <w:rFonts w:ascii="Times New Roman" w:hAnsi="Times New Roman" w:cs="Times New Roman"/>
+                <w:vanish/>
+                <w:sz w:val="20"/>
+                <w:szCs w:val="20"/>
+              </w:rPr>
+            </w:pPr>
+          </w:p>
+          <w:tbl>
+            <w:tblPr>
+              <w:tblW w:w="0" w:type="auto"/>
+              <w:tblCellSpacing w:w="15" w:type="dxa"/>
+              <w:tblCellMar>
+                <w:top w:w="15" w:type="dxa"/>
+                <w:left w:w="15" w:type="dxa"/>
+                <w:bottom w:w="15" w:type="dxa"/>
+                <w:right w:w="15" w:type="dxa"/>
+              </w:tblCellMar>
+              <w:tblLook w:val="04A0" w:firstRow="1" w:lastRow="0" w:firstColumn="1" w:lastColumn="0" w:noHBand="0" w:noVBand="1"/>
+            </w:tblPr>
+            <w:tblGrid>
+              <w:gridCol w:w="3002"/>
+            </w:tblGrid>
+            <w:tr>
+              <w:trPr>
+                <w:tblCellSpacing w:w="15" w:type="dxa"/>
+              </w:trPr>
+              <w:tc>
+                <w:tcPr>
+                  <w:tcW w:w="0" w:type="auto"/>
+                  <w:vAlign w:val="center"/>
+                  <w:hideMark/>
+                </w:tcPr>
+                <w:p>
+                  <w:pPr>
+                    <w:spacing w:after="0" w:line="240" w:lineRule="auto"/>
+                    <w:jc w:val="both"/>
+                    <w:rPr>
+                      <w:rFonts w:ascii="Times New Roman" w:hAnsi="Times New Roman" w:cs="Times New Roman"/>
+                      <w:sz w:val="20"/>
+                      <w:szCs w:val="20"/>
+                    </w:rPr>
+                  </w:pPr>
+                  <w:r>
+                    <w:rPr>
+                      <w:rFonts w:ascii="Times New Roman" w:hAnsi="Times New Roman" w:cs="Times New Roman"/>
+                      <w:sz w:val="20"/>
+                      <w:szCs w:val="20"/>
+                    </w:rPr>
+                    <w:t>Cuando el archivo sea generado correctamente</w:t>
+                  </w:r>
+                  <w:r>
+                    <w:rPr>
+                      <w:rFonts w:ascii="Times New Roman" w:hAnsi="Times New Roman" w:cs="Times New Roman"/>
+                      <w:sz w:val="20"/>
+                      <w:szCs w:val="20"/>
+                    </w:rPr>
+                    <w:t>.</w:t>
+                  </w:r>
+                </w:p>
+              </w:tc>
+            </w:tr>
+          </w:tbl>
+          <w:p>
+            <w:pPr>
+              <w:jc w:val="both"/>
+              <w:rPr>
+                <w:rFonts w:ascii="Times New Roman" w:hAnsi="Times New Roman" w:cs="Times New Roman"/>
+                <w:sz w:val="20"/>
+                <w:szCs w:val="20"/>
+                <w:lang w:val="es-CO"/>
+              </w:rPr>
+            </w:pPr>
+          </w:p>
+        </w:tc>
+        <w:tc>
+          <w:tcPr>
+            <w:tcW w:w="1819" w:type="pct"/>
+          </w:tcPr>
+          <w:p>
+            <w:pPr>
+              <w:keepNext/>
+              <w:jc w:val="both"/>
+              <w:rPr>
+                <w:rFonts w:ascii="Times New Roman" w:hAnsi="Times New Roman" w:cs="Times New Roman"/>
+                <w:sz w:val="20"/>
+                <w:szCs w:val="20"/>
+                <w:lang w:val="es-CO"/>
+              </w:rPr>
+            </w:pPr>
+            <w:r>
+              <w:rPr>
+                <w:rFonts w:ascii="Times New Roman" w:hAnsi="Times New Roman" w:cs="Times New Roman"/>
+                <w:sz w:val="20"/>
+                <w:szCs w:val="20"/>
+                <w:lang w:val="es-CO"/>
+              </w:rPr>
+              <w:t>Entonces el sistema inicia automáticamente la descarga y confirma con el mensaje “Archivo descargado exitosamente”.</w:t>
+            </w:r>
+          </w:p>
+        </w:tc>
+      </w:tr>
+    </w:tbl>
+    <w:p>
+      <w:pPr>
+        <w:rPr>
+          <w:rFonts w:ascii="Times New Roman" w:hAnsi="Times New Roman" w:cs="Times New Roman"/>
+          <w:sz w:val="20"/>
+          <w:szCs w:val="20"/>
+        </w:rPr>
+      </w:pPr>
+    </w:p>
+    <w:tbl>
+      <w:tblPr>
+        <w:tblStyle w:val="Tablaconcuadrcula"/>
+        <w:tblW w:w="5000" w:type="pct"/>
+        <w:tblLook w:val="04A0" w:firstRow="1" w:lastRow="0" w:firstColumn="1" w:lastColumn="0" w:noHBand="0" w:noVBand="1"/>
+      </w:tblPr>
+      <w:tblGrid>
+        <w:gridCol w:w="1819"/>
+        <w:gridCol w:w="583"/>
+        <w:gridCol w:w="3218"/>
+        <w:gridCol w:w="3208"/>
+      </w:tblGrid>
+      <w:tr>
+        <w:tc>
+          <w:tcPr>
+            <w:tcW w:w="5000" w:type="pct"/>
+            <w:gridSpan w:val="4"/>
+            <w:shd w:val="clear" w:color="auto" w:fill="D9D9D9" w:themeFill="background1" w:themeFillShade="D9"/>
+          </w:tcPr>
+          <w:p>
+            <w:pPr>
+              <w:jc w:val="center"/>
+              <w:rPr>
+                <w:rFonts w:ascii="Times New Roman" w:hAnsi="Times New Roman" w:cs="Times New Roman"/>
+                <w:b/>
+                <w:sz w:val="20"/>
+                <w:szCs w:val="20"/>
+                <w:lang w:val="es-CO"/>
+              </w:rPr>
+            </w:pPr>
+            <w:r>
+              <w:rPr>
+                <w:rFonts w:ascii="Times New Roman" w:hAnsi="Times New Roman" w:cs="Times New Roman"/>
+                <w:b/>
+                <w:sz w:val="20"/>
+                <w:szCs w:val="20"/>
+                <w:lang w:val="es-CO"/>
+              </w:rPr>
+              <w:t>Historia de Usuario</w:t>
+            </w:r>
+          </w:p>
+        </w:tc>
+      </w:tr>
+      <w:tr>
+        <w:tc>
+          <w:tcPr>
+            <w:tcW w:w="1033" w:type="pct"/>
+          </w:tcPr>
+          <w:p>
+            <w:pPr>
+              <w:rPr>
+                <w:rFonts w:ascii="Times New Roman" w:hAnsi="Times New Roman" w:cs="Times New Roman"/>
+                <w:b/>
+                <w:sz w:val="20"/>
+                <w:szCs w:val="20"/>
+                <w:lang w:val="es-CO"/>
+              </w:rPr>
+            </w:pPr>
+            <w:r>
+              <w:rPr>
+                <w:rFonts w:ascii="Times New Roman" w:hAnsi="Times New Roman" w:cs="Times New Roman"/>
+                <w:b/>
+                <w:sz w:val="20"/>
+                <w:szCs w:val="20"/>
+                <w:lang w:val="es-CO"/>
+              </w:rPr>
+              <w:t>Código:</w:t>
+            </w:r>
+          </w:p>
+        </w:tc>
+        <w:tc>
+          <w:tcPr>
+            <w:tcW w:w="3967" w:type="pct"/>
+            <w:gridSpan w:val="3"/>
+          </w:tcPr>
+          <w:p>
+            <w:pPr>
+              <w:rPr>
+                <w:rFonts w:ascii="Times New Roman" w:hAnsi="Times New Roman" w:cs="Times New Roman"/>
+                <w:sz w:val="20"/>
+                <w:szCs w:val="20"/>
+                <w:lang w:val="es-CO"/>
+              </w:rPr>
+            </w:pPr>
+            <w:r>
+              <w:rPr>
+                <w:rFonts w:ascii="Times New Roman" w:hAnsi="Times New Roman" w:cs="Times New Roman"/>
+                <w:sz w:val="20"/>
+                <w:szCs w:val="20"/>
+                <w:lang w:val="es-CO"/>
+              </w:rPr>
+              <w:t>HU-</w:t>
+            </w:r>
+            <w:r>
+              <w:rPr>
+                <w:rFonts w:ascii="Times New Roman" w:hAnsi="Times New Roman" w:cs="Times New Roman"/>
+                <w:sz w:val="20"/>
+                <w:szCs w:val="20"/>
+                <w:lang w:val="es-CO"/>
+              </w:rPr>
+              <w:t>5</w:t>
+            </w:r>
+          </w:p>
+        </w:tc>
+      </w:tr>
+      <w:tr>
+        <w:tc>
+          <w:tcPr>
+            <w:tcW w:w="1033" w:type="pct"/>
+          </w:tcPr>
+          <w:p>
+            <w:pPr>
+              <w:rPr>
+                <w:rFonts w:ascii="Times New Roman" w:hAnsi="Times New Roman" w:cs="Times New Roman"/>
+                <w:b/>
+                <w:sz w:val="20"/>
+                <w:szCs w:val="20"/>
+                <w:lang w:val="es-CO"/>
+              </w:rPr>
+            </w:pPr>
+            <w:r>
+              <w:rPr>
+                <w:rFonts w:ascii="Times New Roman" w:hAnsi="Times New Roman" w:cs="Times New Roman"/>
+                <w:b/>
+                <w:sz w:val="20"/>
+                <w:szCs w:val="20"/>
+                <w:lang w:val="es-CO"/>
+              </w:rPr>
+              <w:t>Nombre:</w:t>
+            </w:r>
+          </w:p>
+        </w:tc>
+        <w:tc>
+          <w:tcPr>
+            <w:tcW w:w="3967" w:type="pct"/>
+            <w:gridSpan w:val="3"/>
+          </w:tcPr>
+          <w:p>
+            <w:pPr>
+              <w:rPr>
+                <w:rFonts w:ascii="Times New Roman" w:hAnsi="Times New Roman" w:cs="Times New Roman"/>
+                <w:sz w:val="20"/>
+                <w:szCs w:val="20"/>
+                <w:lang w:val="es-CO"/>
+              </w:rPr>
+            </w:pPr>
+            <w:r>
+              <w:rPr>
+                <w:rFonts w:ascii="Times New Roman" w:hAnsi="Times New Roman" w:cs="Times New Roman"/>
+                <w:sz w:val="20"/>
+                <w:szCs w:val="20"/>
+                <w:lang w:val="es-CO"/>
+              </w:rPr>
+              <w:t>Ver información sobre las variables</w:t>
+            </w:r>
+          </w:p>
+        </w:tc>
+      </w:tr>
+      <w:tr>
+        <w:tc>
+          <w:tcPr>
+            <w:tcW w:w="1033" w:type="pct"/>
+          </w:tcPr>
+          <w:p>
+            <w:pPr>
+              <w:rPr>
+                <w:rFonts w:ascii="Times New Roman" w:hAnsi="Times New Roman" w:cs="Times New Roman"/>
+                <w:b/>
+                <w:sz w:val="20"/>
+                <w:szCs w:val="20"/>
+                <w:lang w:val="es-CO"/>
+              </w:rPr>
+            </w:pPr>
+            <w:r>
+              <w:rPr>
+                <w:rFonts w:ascii="Times New Roman" w:hAnsi="Times New Roman" w:cs="Times New Roman"/>
+                <w:b/>
+                <w:sz w:val="20"/>
+                <w:szCs w:val="20"/>
+                <w:lang w:val="es-CO"/>
+              </w:rPr>
+              <w:t>Actor:</w:t>
+            </w:r>
+          </w:p>
+        </w:tc>
+        <w:tc>
+          <w:tcPr>
+            <w:tcW w:w="3967" w:type="pct"/>
+            <w:gridSpan w:val="3"/>
+          </w:tcPr>
+          <w:p>
+            <w:pPr>
+              <w:rPr>
+                <w:rFonts w:ascii="Times New Roman" w:hAnsi="Times New Roman" w:cs="Times New Roman"/>
+                <w:sz w:val="20"/>
+                <w:szCs w:val="20"/>
+                <w:lang w:val="es-CO"/>
+              </w:rPr>
+            </w:pPr>
+            <w:r>
+              <w:rPr>
+                <w:rFonts w:ascii="Times New Roman" w:hAnsi="Times New Roman" w:cs="Times New Roman"/>
+                <w:sz w:val="20"/>
+                <w:szCs w:val="20"/>
+                <w:lang w:val="es-CO"/>
+              </w:rPr>
+              <w:t>Usuario invitado de la plataforma</w:t>
+            </w:r>
+          </w:p>
+        </w:tc>
+      </w:tr>
+      <w:tr>
+        <w:tc>
+          <w:tcPr>
+            <w:tcW w:w="1033" w:type="pct"/>
+          </w:tcPr>
+          <w:p>
+            <w:pPr>
+              <w:rPr>
+                <w:rFonts w:ascii="Times New Roman" w:hAnsi="Times New Roman" w:cs="Times New Roman"/>
+                <w:b/>
+                <w:sz w:val="20"/>
+                <w:szCs w:val="20"/>
+                <w:lang w:val="es-CO"/>
+              </w:rPr>
+            </w:pPr>
+            <w:r>
+              <w:rPr>
+                <w:rFonts w:ascii="Times New Roman" w:hAnsi="Times New Roman" w:cs="Times New Roman"/>
+                <w:b/>
+                <w:sz w:val="20"/>
+                <w:szCs w:val="20"/>
+                <w:lang w:val="es-CO"/>
+              </w:rPr>
+              <w:t>Descripción:</w:t>
+            </w:r>
+          </w:p>
+        </w:tc>
+        <w:tc>
+          <w:tcPr>
+            <w:tcW w:w="3967" w:type="pct"/>
+            <w:gridSpan w:val="3"/>
+          </w:tcPr>
+          <w:p>
+            <w:pPr>
+              <w:rPr>
+                <w:rFonts w:ascii="Times New Roman" w:hAnsi="Times New Roman" w:cs="Times New Roman"/>
+                <w:sz w:val="20"/>
+                <w:szCs w:val="20"/>
+                <w:lang w:val="es-CO"/>
+              </w:rPr>
+            </w:pPr>
+            <w:r>
+              <w:rPr>
+                <w:rFonts w:ascii="Times New Roman" w:hAnsi="Times New Roman" w:cs="Times New Roman"/>
+                <w:sz w:val="20"/>
+                <w:szCs w:val="20"/>
+                <w:lang w:val="es-CO"/>
+              </w:rPr>
+              <w:t>Como usuario invitado de la plataforma</w:t>
+            </w:r>
+            <w:r>
+              <w:rPr>
+                <w:rFonts w:ascii="Times New Roman" w:hAnsi="Times New Roman" w:cs="Times New Roman"/>
+                <w:sz w:val="20"/>
+                <w:szCs w:val="20"/>
+                <w:lang w:val="es-CO"/>
+              </w:rPr>
+              <w:t>, q</w:t>
+            </w:r>
+            <w:r>
+              <w:rPr>
+                <w:rFonts w:ascii="Times New Roman" w:hAnsi="Times New Roman" w:cs="Times New Roman"/>
+                <w:sz w:val="20"/>
+                <w:szCs w:val="20"/>
+                <w:lang w:val="es-CO"/>
+              </w:rPr>
+              <w:t>uiero ver una ventana en donde se especifique la importancia y el impacto de cada variable en la calidad del aire</w:t>
+            </w:r>
+            <w:r>
+              <w:rPr>
+                <w:rFonts w:ascii="Times New Roman" w:hAnsi="Times New Roman" w:cs="Times New Roman"/>
+                <w:sz w:val="20"/>
+                <w:szCs w:val="20"/>
+                <w:lang w:val="es-CO"/>
+              </w:rPr>
+              <w:t>, p</w:t>
+            </w:r>
+            <w:r>
+              <w:rPr>
+                <w:rFonts w:ascii="Times New Roman" w:hAnsi="Times New Roman" w:cs="Times New Roman"/>
+                <w:sz w:val="20"/>
+                <w:szCs w:val="20"/>
+                <w:lang w:val="es-CO"/>
+              </w:rPr>
+              <w:t>ara poder entender su relevancia en la calidad del aire según la resolución 2254 del 2017</w:t>
+            </w:r>
+            <w:r>
+              <w:rPr>
+                <w:rFonts w:ascii="Times New Roman" w:hAnsi="Times New Roman" w:cs="Times New Roman"/>
+                <w:sz w:val="20"/>
+                <w:szCs w:val="20"/>
+                <w:lang w:val="es-CO"/>
+              </w:rPr>
+              <w:t>.</w:t>
+            </w:r>
+          </w:p>
+        </w:tc>
+      </w:tr>
+      <w:tr>
+        <w:tc>
+          <w:tcPr>
+            <w:tcW w:w="1033" w:type="pct"/>
+            <w:vMerge w:val="restart"/>
+            <w:vAlign w:val="center"/>
+          </w:tcPr>
+          <w:p>
+            <w:pPr>
+              <w:rPr>
+                <w:rFonts w:ascii="Times New Roman" w:hAnsi="Times New Roman" w:cs="Times New Roman"/>
+                <w:b/>
+                <w:sz w:val="20"/>
+                <w:szCs w:val="20"/>
+                <w:lang w:val="es-CO"/>
+              </w:rPr>
+            </w:pPr>
+            <w:r>
+              <w:rPr>
+                <w:rFonts w:ascii="Times New Roman" w:hAnsi="Times New Roman" w:cs="Times New Roman"/>
+                <w:b/>
+                <w:sz w:val="20"/>
+                <w:szCs w:val="20"/>
+                <w:lang w:val="es-CO"/>
+              </w:rPr>
+              <w:t>Criterios de aceptación:</w:t>
+            </w:r>
+          </w:p>
+        </w:tc>
+        <w:tc>
+          <w:tcPr>
+            <w:tcW w:w="323" w:type="pct"/>
+          </w:tcPr>
+          <w:p>
+            <w:pPr>
+              <w:jc w:val="center"/>
+              <w:rPr>
+                <w:rFonts w:ascii="Times New Roman" w:hAnsi="Times New Roman" w:cs="Times New Roman"/>
+                <w:b/>
+                <w:sz w:val="20"/>
+                <w:szCs w:val="20"/>
+                <w:lang w:val="es-CO"/>
+              </w:rPr>
+            </w:pPr>
+            <w:r>
+              <w:rPr>
+                <w:rFonts w:ascii="Times New Roman" w:hAnsi="Times New Roman" w:cs="Times New Roman"/>
+                <w:b/>
+                <w:sz w:val="20"/>
+                <w:szCs w:val="20"/>
+                <w:lang w:val="es-CO"/>
+              </w:rPr>
+              <w:t>CID</w:t>
+            </w:r>
+          </w:p>
+        </w:tc>
+        <w:tc>
+          <w:tcPr>
+            <w:tcW w:w="1825" w:type="pct"/>
+          </w:tcPr>
+          <w:p>
+            <w:pPr>
+              <w:jc w:val="center"/>
+              <w:rPr>
+                <w:rFonts w:ascii="Times New Roman" w:hAnsi="Times New Roman" w:cs="Times New Roman"/>
+                <w:b/>
+                <w:sz w:val="20"/>
+                <w:szCs w:val="20"/>
+                <w:lang w:val="es-CO"/>
+              </w:rPr>
+            </w:pPr>
+            <w:r>
+              <w:rPr>
+                <w:rFonts w:ascii="Times New Roman" w:hAnsi="Times New Roman" w:cs="Times New Roman"/>
+                <w:b/>
+                <w:sz w:val="20"/>
+                <w:szCs w:val="20"/>
+                <w:lang w:val="es-CO"/>
+              </w:rPr>
+              <w:t>Condición</w:t>
+            </w:r>
+          </w:p>
+        </w:tc>
+        <w:tc>
+          <w:tcPr>
+            <w:tcW w:w="1820" w:type="pct"/>
+          </w:tcPr>
+          <w:p>
+            <w:pPr>
+              <w:jc w:val="center"/>
+              <w:rPr>
+                <w:rFonts w:ascii="Times New Roman" w:hAnsi="Times New Roman" w:cs="Times New Roman"/>
+                <w:b/>
+                <w:sz w:val="20"/>
+                <w:szCs w:val="20"/>
+                <w:lang w:val="es-CO"/>
+              </w:rPr>
+            </w:pPr>
+            <w:r>
+              <w:rPr>
+                <w:rFonts w:ascii="Times New Roman" w:hAnsi="Times New Roman" w:cs="Times New Roman"/>
+                <w:b/>
+                <w:sz w:val="20"/>
+                <w:szCs w:val="20"/>
+                <w:lang w:val="es-CO"/>
+              </w:rPr>
+              <w:t>Resultado</w:t>
+            </w:r>
+          </w:p>
+        </w:tc>
+      </w:tr>
+      <w:tr>
+        <w:tc>
+          <w:tcPr>
+            <w:tcW w:w="1033" w:type="pct"/>
+            <w:vMerge/>
+          </w:tcPr>
+          <w:p>
+            <w:pPr>
+              <w:rPr>
+                <w:rFonts w:ascii="Times New Roman" w:hAnsi="Times New Roman" w:cs="Times New Roman"/>
+                <w:sz w:val="20"/>
+                <w:szCs w:val="20"/>
+                <w:lang w:val="es-CO"/>
+              </w:rPr>
+            </w:pPr>
+          </w:p>
+        </w:tc>
+        <w:tc>
+          <w:tcPr>
+            <w:tcW w:w="323" w:type="pct"/>
+          </w:tcPr>
+          <w:p>
+            <w:pPr>
+              <w:jc w:val="right"/>
+              <w:rPr>
+                <w:rFonts w:ascii="Times New Roman" w:hAnsi="Times New Roman" w:cs="Times New Roman"/>
+                <w:sz w:val="20"/>
+                <w:szCs w:val="20"/>
+                <w:lang w:val="es-CO"/>
+              </w:rPr>
+            </w:pPr>
+            <w:r>
+              <w:rPr>
+                <w:rFonts w:ascii="Times New Roman" w:hAnsi="Times New Roman" w:cs="Times New Roman"/>
+                <w:sz w:val="20"/>
+                <w:szCs w:val="20"/>
+                <w:lang w:val="es-CO"/>
+              </w:rPr>
+              <w:t>1</w:t>
+            </w:r>
+          </w:p>
+        </w:tc>
+        <w:tc>
+          <w:tcPr>
+            <w:tcW w:w="1825" w:type="pct"/>
+          </w:tcPr>
+          <w:p>
+            <w:pPr>
+              <w:jc w:val="both"/>
+              <w:rPr>
+                <w:rFonts w:ascii="Times New Roman" w:hAnsi="Times New Roman" w:cs="Times New Roman"/>
+                <w:sz w:val="20"/>
+                <w:szCs w:val="20"/>
+                <w:lang w:val="es-CO"/>
+              </w:rPr>
+            </w:pPr>
+            <w:r>
+              <w:rPr>
+                <w:rFonts w:ascii="Times New Roman" w:hAnsi="Times New Roman" w:cs="Times New Roman"/>
+                <w:sz w:val="20"/>
+                <w:szCs w:val="20"/>
+                <w:lang w:val="es-CO"/>
+              </w:rPr>
+              <w:t>Cuando el usuario acceda a la ventana informativa de variables</w:t>
+            </w:r>
+            <w:r>
+              <w:rPr>
+                <w:rFonts w:ascii="Times New Roman" w:hAnsi="Times New Roman" w:cs="Times New Roman"/>
+                <w:sz w:val="20"/>
+                <w:szCs w:val="20"/>
+                <w:lang w:val="es-CO"/>
+              </w:rPr>
+              <w:t>.</w:t>
+            </w:r>
+          </w:p>
+        </w:tc>
+        <w:tc>
+          <w:tcPr>
+            <w:tcW w:w="1820" w:type="pct"/>
+          </w:tcPr>
+          <w:p>
+            <w:pPr>
+              <w:jc w:val="both"/>
+              <w:rPr>
+                <w:rFonts w:ascii="Times New Roman" w:hAnsi="Times New Roman" w:cs="Times New Roman"/>
+                <w:sz w:val="20"/>
+                <w:szCs w:val="20"/>
+                <w:lang w:val="es-CO"/>
+              </w:rPr>
+            </w:pPr>
+            <w:r>
+              <w:rPr>
+                <w:rFonts w:ascii="Times New Roman" w:hAnsi="Times New Roman" w:cs="Times New Roman"/>
+                <w:sz w:val="20"/>
+                <w:szCs w:val="20"/>
+                <w:lang w:val="es-CO"/>
+              </w:rPr>
+              <w:t>Entonces el sistema muestra una lista con las variables medidas y su descripción basada en la resolución 2254 de 2017.</w:t>
+            </w:r>
+          </w:p>
+        </w:tc>
+      </w:tr>
+      <w:tr>
+        <w:tc>
+          <w:tcPr>
+            <w:tcW w:w="1033" w:type="pct"/>
+            <w:vMerge/>
+          </w:tcPr>
+          <w:p>
+            <w:pPr>
+              <w:rPr>
+                <w:rFonts w:ascii="Times New Roman" w:hAnsi="Times New Roman" w:cs="Times New Roman"/>
+                <w:sz w:val="20"/>
+                <w:szCs w:val="20"/>
+                <w:lang w:val="es-CO"/>
+              </w:rPr>
+            </w:pPr>
+          </w:p>
+        </w:tc>
+        <w:tc>
+          <w:tcPr>
+            <w:tcW w:w="323" w:type="pct"/>
+          </w:tcPr>
+          <w:p>
+            <w:pPr>
+              <w:jc w:val="right"/>
+              <w:rPr>
+                <w:rFonts w:ascii="Times New Roman" w:hAnsi="Times New Roman" w:cs="Times New Roman"/>
+                <w:sz w:val="20"/>
+                <w:szCs w:val="20"/>
+                <w:lang w:val="es-CO"/>
+              </w:rPr>
+            </w:pPr>
+            <w:r>
+              <w:rPr>
+                <w:rFonts w:ascii="Times New Roman" w:hAnsi="Times New Roman" w:cs="Times New Roman"/>
+                <w:sz w:val="20"/>
+                <w:szCs w:val="20"/>
+                <w:lang w:val="es-CO"/>
+              </w:rPr>
+              <w:t>2</w:t>
+            </w:r>
+          </w:p>
+        </w:tc>
+        <w:tc>
+          <w:tcPr>
+            <w:tcW w:w="1825" w:type="pct"/>
+          </w:tcPr>
+          <w:p>
+            <w:pPr>
+              <w:jc w:val="both"/>
+              <w:rPr>
+                <w:rFonts w:ascii="Times New Roman" w:hAnsi="Times New Roman" w:cs="Times New Roman"/>
+                <w:sz w:val="20"/>
+                <w:szCs w:val="20"/>
+                <w:lang w:val="es-CO"/>
+              </w:rPr>
+            </w:pPr>
+            <w:r>
+              <w:rPr>
+                <w:rFonts w:ascii="Times New Roman" w:hAnsi="Times New Roman" w:cs="Times New Roman"/>
+                <w:sz w:val="20"/>
+                <w:szCs w:val="20"/>
+                <w:lang w:val="es-CO"/>
+              </w:rPr>
+              <w:t>Cuando el usuario seleccione una variable</w:t>
+            </w:r>
+            <w:r>
+              <w:rPr>
+                <w:rFonts w:ascii="Times New Roman" w:hAnsi="Times New Roman" w:cs="Times New Roman"/>
+                <w:sz w:val="20"/>
+                <w:szCs w:val="20"/>
+                <w:lang w:val="es-CO"/>
+              </w:rPr>
+              <w:t>.</w:t>
+            </w:r>
+          </w:p>
+        </w:tc>
+        <w:tc>
+          <w:tcPr>
+            <w:tcW w:w="1820" w:type="pct"/>
+          </w:tcPr>
+          <w:p>
+            <w:pPr>
+              <w:tabs>
+                <w:tab w:val="left" w:pos="903"/>
+              </w:tabs>
+              <w:jc w:val="both"/>
+              <w:rPr>
+                <w:rFonts w:ascii="Times New Roman" w:hAnsi="Times New Roman" w:cs="Times New Roman"/>
+                <w:sz w:val="20"/>
+                <w:szCs w:val="20"/>
+                <w:lang w:val="es-CO"/>
+              </w:rPr>
+            </w:pPr>
+            <w:r>
+              <w:rPr>
+                <w:rFonts w:ascii="Times New Roman" w:hAnsi="Times New Roman" w:cs="Times New Roman"/>
+                <w:sz w:val="20"/>
+                <w:szCs w:val="20"/>
+                <w:lang w:val="es-CO"/>
+              </w:rPr>
+              <w:t>Entonces el sistema muestra su definición, rango de valores y</w:t>
+            </w:r>
+            <w:r>
+              <w:rPr>
+                <w:rFonts w:ascii="Times New Roman" w:hAnsi="Times New Roman" w:cs="Times New Roman"/>
+                <w:sz w:val="20"/>
+                <w:szCs w:val="20"/>
+                <w:lang w:val="es-CO"/>
+              </w:rPr>
+              <w:t xml:space="preserve"> </w:t>
+            </w:r>
+            <w:r>
+              <w:rPr>
+                <w:rFonts w:ascii="Times New Roman" w:hAnsi="Times New Roman" w:cs="Times New Roman"/>
+                <w:sz w:val="20"/>
+                <w:szCs w:val="20"/>
+                <w:lang w:val="es-CO"/>
+              </w:rPr>
+              <w:t>efecto ambiental</w:t>
+            </w:r>
+            <w:r>
+              <w:rPr>
+                <w:rFonts w:ascii="Times New Roman" w:hAnsi="Times New Roman" w:cs="Times New Roman"/>
+                <w:sz w:val="20"/>
+                <w:szCs w:val="20"/>
+                <w:lang w:val="es-CO"/>
+              </w:rPr>
+              <w:t xml:space="preserve"> </w:t>
+            </w:r>
+            <w:r>
+              <w:rPr>
+                <w:rFonts w:ascii="Times New Roman" w:hAnsi="Times New Roman" w:cs="Times New Roman"/>
+                <w:sz w:val="20"/>
+                <w:szCs w:val="20"/>
+                <w:lang w:val="es-CO"/>
+              </w:rPr>
+              <w:t>correspondiente.</w:t>
+            </w:r>
+          </w:p>
+        </w:tc>
+      </w:tr>
+    </w:tbl>
     <w:p/>
     <w:sectPr>
       <w:pgSz w:w="12240" w:h="15840"/>
@@ -2116,7 +3963,7 @@
 </file>
 
 <file path=word/endnotes.xml><?xml version="1.0" encoding="utf-8"?>
-<w:endnotes xmlns:wpc="http://schemas.microsoft.com/office/word/2010/wordprocessingCanvas" xmlns:cx="http://schemas.microsoft.com/office/drawing/2014/chartex" xmlns:cx1="http://schemas.microsoft.com/office/drawing/2015/9/8/chartex" xmlns:cx2="http://schemas.microsoft.com/office/drawing/2015/10/21/chartex" xmlns:cx3="http://schemas.microsoft.com/office/drawing/2016/5/9/chartex" xmlns:cx4="http://schemas.microsoft.com/office/drawing/2016/5/10/chartex" xmlns:cx5="http://schemas.microsoft.com/office/drawing/2016/5/11/chartex" xmlns:cx6="http://schemas.microsoft.com/office/drawing/2016/5/12/chartex" xmlns:cx7="http://schemas.microsoft.com/office/drawing/2016/5/13/chartex" xmlns:cx8="http://schemas.microsoft.com/office/drawing/2016/5/14/chartex" xmlns:mc="http://schemas.openxmlformats.org/markup-compatibility/2006" xmlns:aink="http://schemas.microsoft.com/office/drawing/2016/ink" xmlns:am3d="http://schemas.microsoft.com/office/drawing/2017/model3d" xmlns:o="urn:schemas-microsoft-com:office:office" xmlns:r="http://schemas.openxmlformats.org/officeDocument/2006/relationships" xmlns:m="http://schemas.openxmlformats.org/officeDocument/2006/math" xmlns:v="urn:schemas-microsoft-com:vml" xmlns:wp14="http://schemas.microsoft.com/office/word/2010/wordprocessingDrawing" xmlns:wp="http://schemas.openxmlformats.org/drawingml/2006/wordprocessingDrawing" xmlns:w10="urn:schemas-microsoft-com:office:word" xmlns:w="http://schemas.openxmlformats.org/wordprocessingml/2006/main" xmlns:w14="http://schemas.microsoft.com/office/word/2010/wordml" xmlns:w15="http://schemas.microsoft.com/office/word/2012/wordml" xmlns:w16cex="http://schemas.microsoft.com/office/word/2018/wordml/cex" xmlns:w16cid="http://schemas.microsoft.com/office/word/2016/wordml/cid" xmlns:w16="http://schemas.microsoft.com/office/word/2018/wordml" xmlns:w16sdtdh="http://schemas.microsoft.com/office/word/2020/wordml/sdtdatahash" xmlns:w16se="http://schemas.microsoft.com/office/word/2015/wordml/symex" xmlns:wpg="http://schemas.microsoft.com/office/word/2010/wordprocessingGroup" xmlns:wpi="http://schemas.microsoft.com/office/word/2010/wordprocessingInk" xmlns:wne="http://schemas.microsoft.com/office/word/2006/wordml" xmlns:wps="http://schemas.microsoft.com/office/word/2010/wordprocessingShape" mc:Ignorable="w14 w15 w16se w16cid w16 w16cex w16sdtdh wp14">
+<w:endnotes xmlns:wpc="http://schemas.microsoft.com/office/word/2010/wordprocessingCanvas" xmlns:cx="http://schemas.microsoft.com/office/drawing/2014/chartex" xmlns:cx1="http://schemas.microsoft.com/office/drawing/2015/9/8/chartex" xmlns:cx2="http://schemas.microsoft.com/office/drawing/2015/10/21/chartex" xmlns:cx3="http://schemas.microsoft.com/office/drawing/2016/5/9/chartex" xmlns:cx4="http://schemas.microsoft.com/office/drawing/2016/5/10/chartex" xmlns:cx5="http://schemas.microsoft.com/office/drawing/2016/5/11/chartex" xmlns:cx6="http://schemas.microsoft.com/office/drawing/2016/5/12/chartex" xmlns:cx7="http://schemas.microsoft.com/office/drawing/2016/5/13/chartex" xmlns:cx8="http://schemas.microsoft.com/office/drawing/2016/5/14/chartex" xmlns:mc="http://schemas.openxmlformats.org/markup-compatibility/2006" xmlns:aink="http://schemas.microsoft.com/office/drawing/2016/ink" xmlns:am3d="http://schemas.microsoft.com/office/drawing/2017/model3d" xmlns:o="urn:schemas-microsoft-com:office:office" xmlns:oel="http://schemas.microsoft.com/office/2019/extlst" xmlns:r="http://schemas.openxmlformats.org/officeDocument/2006/relationships" xmlns:m="http://schemas.openxmlformats.org/officeDocument/2006/math" xmlns:v="urn:schemas-microsoft-com:vml" xmlns:wp14="http://schemas.microsoft.com/office/word/2010/wordprocessingDrawing" xmlns:wp="http://schemas.openxmlformats.org/drawingml/2006/wordprocessingDrawing" xmlns:w10="urn:schemas-microsoft-com:office:word" xmlns:w="http://schemas.openxmlformats.org/wordprocessingml/2006/main" xmlns:w14="http://schemas.microsoft.com/office/word/2010/wordml" xmlns:w15="http://schemas.microsoft.com/office/word/2012/wordml" xmlns:w16cex="http://schemas.microsoft.com/office/word/2018/wordml/cex" xmlns:w16cid="http://schemas.microsoft.com/office/word/2016/wordml/cid" xmlns:w16="http://schemas.microsoft.com/office/word/2018/wordml" xmlns:w16du="http://schemas.microsoft.com/office/word/2023/wordml/word16du" xmlns:w16sdtdh="http://schemas.microsoft.com/office/word/2020/wordml/sdtdatahash" xmlns:w16sdtfl="http://schemas.microsoft.com/office/word/2024/wordml/sdtformatlock" xmlns:w16se="http://schemas.microsoft.com/office/word/2015/wordml/symex" xmlns:wpg="http://schemas.microsoft.com/office/word/2010/wordprocessingGroup" xmlns:wpi="http://schemas.microsoft.com/office/word/2010/wordprocessingInk" xmlns:wne="http://schemas.microsoft.com/office/word/2006/wordml" xmlns:wps="http://schemas.microsoft.com/office/word/2010/wordprocessingShape" mc:Ignorable="w14 w15 w16se w16cid w16 w16cex w16sdtdh w16sdtfl w16du wp14">
   <w:endnote w:type="separator" w:id="-1">
     <w:p>
       <w:pPr>
@@ -2141,7 +3988,7 @@
 </file>
 
 <file path=word/footnotes.xml><?xml version="1.0" encoding="utf-8"?>
-<w:footnotes xmlns:wpc="http://schemas.microsoft.com/office/word/2010/wordprocessingCanvas" xmlns:cx="http://schemas.microsoft.com/office/drawing/2014/chartex" xmlns:cx1="http://schemas.microsoft.com/office/drawing/2015/9/8/chartex" xmlns:cx2="http://schemas.microsoft.com/office/drawing/2015/10/21/chartex" xmlns:cx3="http://schemas.microsoft.com/office/drawing/2016/5/9/chartex" xmlns:cx4="http://schemas.microsoft.com/office/drawing/2016/5/10/chartex" xmlns:cx5="http://schemas.microsoft.com/office/drawing/2016/5/11/chartex" xmlns:cx6="http://schemas.microsoft.com/office/drawing/2016/5/12/chartex" xmlns:cx7="http://schemas.microsoft.com/office/drawing/2016/5/13/chartex" xmlns:cx8="http://schemas.microsoft.com/office/drawing/2016/5/14/chartex" xmlns:mc="http://schemas.openxmlformats.org/markup-compatibility/2006" xmlns:aink="http://schemas.microsoft.com/office/drawing/2016/ink" xmlns:am3d="http://schemas.microsoft.com/office/drawing/2017/model3d" xmlns:o="urn:schemas-microsoft-com:office:office" xmlns:r="http://schemas.openxmlformats.org/officeDocument/2006/relationships" xmlns:m="http://schemas.openxmlformats.org/officeDocument/2006/math" xmlns:v="urn:schemas-microsoft-com:vml" xmlns:wp14="http://schemas.microsoft.com/office/word/2010/wordprocessingDrawing" xmlns:wp="http://schemas.openxmlformats.org/drawingml/2006/wordprocessingDrawing" xmlns:w10="urn:schemas-microsoft-com:office:word" xmlns:w="http://schemas.openxmlformats.org/wordprocessingml/2006/main" xmlns:w14="http://schemas.microsoft.com/office/word/2010/wordml" xmlns:w15="http://schemas.microsoft.com/office/word/2012/wordml" xmlns:w16cex="http://schemas.microsoft.com/office/word/2018/wordml/cex" xmlns:w16cid="http://schemas.microsoft.com/office/word/2016/wordml/cid" xmlns:w16="http://schemas.microsoft.com/office/word/2018/wordml" xmlns:w16sdtdh="http://schemas.microsoft.com/office/word/2020/wordml/sdtdatahash" xmlns:w16se="http://schemas.microsoft.com/office/word/2015/wordml/symex" xmlns:wpg="http://schemas.microsoft.com/office/word/2010/wordprocessingGroup" xmlns:wpi="http://schemas.microsoft.com/office/word/2010/wordprocessingInk" xmlns:wne="http://schemas.microsoft.com/office/word/2006/wordml" xmlns:wps="http://schemas.microsoft.com/office/word/2010/wordprocessingShape" mc:Ignorable="w14 w15 w16se w16cid w16 w16cex w16sdtdh wp14">
+<w:footnotes xmlns:wpc="http://schemas.microsoft.com/office/word/2010/wordprocessingCanvas" xmlns:cx="http://schemas.microsoft.com/office/drawing/2014/chartex" xmlns:cx1="http://schemas.microsoft.com/office/drawing/2015/9/8/chartex" xmlns:cx2="http://schemas.microsoft.com/office/drawing/2015/10/21/chartex" xmlns:cx3="http://schemas.microsoft.com/office/drawing/2016/5/9/chartex" xmlns:cx4="http://schemas.microsoft.com/office/drawing/2016/5/10/chartex" xmlns:cx5="http://schemas.microsoft.com/office/drawing/2016/5/11/chartex" xmlns:cx6="http://schemas.microsoft.com/office/drawing/2016/5/12/chartex" xmlns:cx7="http://schemas.microsoft.com/office/drawing/2016/5/13/chartex" xmlns:cx8="http://schemas.microsoft.com/office/drawing/2016/5/14/chartex" xmlns:mc="http://schemas.openxmlformats.org/markup-compatibility/2006" xmlns:aink="http://schemas.microsoft.com/office/drawing/2016/ink" xmlns:am3d="http://schemas.microsoft.com/office/drawing/2017/model3d" xmlns:o="urn:schemas-microsoft-com:office:office" xmlns:oel="http://schemas.microsoft.com/office/2019/extlst" xmlns:r="http://schemas.openxmlformats.org/officeDocument/2006/relationships" xmlns:m="http://schemas.openxmlformats.org/officeDocument/2006/math" xmlns:v="urn:schemas-microsoft-com:vml" xmlns:wp14="http://schemas.microsoft.com/office/word/2010/wordprocessingDrawing" xmlns:wp="http://schemas.openxmlformats.org/drawingml/2006/wordprocessingDrawing" xmlns:w10="urn:schemas-microsoft-com:office:word" xmlns:w="http://schemas.openxmlformats.org/wordprocessingml/2006/main" xmlns:w14="http://schemas.microsoft.com/office/word/2010/wordml" xmlns:w15="http://schemas.microsoft.com/office/word/2012/wordml" xmlns:w16cex="http://schemas.microsoft.com/office/word/2018/wordml/cex" xmlns:w16cid="http://schemas.microsoft.com/office/word/2016/wordml/cid" xmlns:w16="http://schemas.microsoft.com/office/word/2018/wordml" xmlns:w16du="http://schemas.microsoft.com/office/word/2023/wordml/word16du" xmlns:w16sdtdh="http://schemas.microsoft.com/office/word/2020/wordml/sdtdatahash" xmlns:w16sdtfl="http://schemas.microsoft.com/office/word/2024/wordml/sdtformatlock" xmlns:w16se="http://schemas.microsoft.com/office/word/2015/wordml/symex" xmlns:wpg="http://schemas.microsoft.com/office/word/2010/wordprocessingGroup" xmlns:wpi="http://schemas.microsoft.com/office/word/2010/wordprocessingInk" xmlns:wne="http://schemas.microsoft.com/office/word/2006/wordml" xmlns:wps="http://schemas.microsoft.com/office/word/2010/wordprocessingShape" mc:Ignorable="w14 w15 w16se w16cid w16 w16cex w16sdtdh w16sdtfl w16du wp14">
   <w:footnote w:type="separator" w:id="-1">
     <w:p>
       <w:pPr>
@@ -2212,7 +4059,7 @@
 </file>
 
 <file path=word/numbering.xml><?xml version="1.0" encoding="utf-8"?>
-<w:numbering xmlns:wpc="http://schemas.microsoft.com/office/word/2010/wordprocessingCanvas" xmlns:cx="http://schemas.microsoft.com/office/drawing/2014/chartex" xmlns:cx1="http://schemas.microsoft.com/office/drawing/2015/9/8/chartex" xmlns:cx2="http://schemas.microsoft.com/office/drawing/2015/10/21/chartex" xmlns:cx3="http://schemas.microsoft.com/office/drawing/2016/5/9/chartex" xmlns:cx4="http://schemas.microsoft.com/office/drawing/2016/5/10/chartex" xmlns:cx5="http://schemas.microsoft.com/office/drawing/2016/5/11/chartex" xmlns:cx6="http://schemas.microsoft.com/office/drawing/2016/5/12/chartex" xmlns:cx7="http://schemas.microsoft.com/office/drawing/2016/5/13/chartex" xmlns:cx8="http://schemas.microsoft.com/office/drawing/2016/5/14/chartex" xmlns:mc="http://schemas.openxmlformats.org/markup-compatibility/2006" xmlns:aink="http://schemas.microsoft.com/office/drawing/2016/ink" xmlns:am3d="http://schemas.microsoft.com/office/drawing/2017/model3d" xmlns:o="urn:schemas-microsoft-com:office:office" xmlns:r="http://schemas.openxmlformats.org/officeDocument/2006/relationships" xmlns:m="http://schemas.openxmlformats.org/officeDocument/2006/math" xmlns:v="urn:schemas-microsoft-com:vml" xmlns:wp14="http://schemas.microsoft.com/office/word/2010/wordprocessingDrawing" xmlns:wp="http://schemas.openxmlformats.org/drawingml/2006/wordprocessingDrawing" xmlns:w10="urn:schemas-microsoft-com:office:word" xmlns:w="http://schemas.openxmlformats.org/wordprocessingml/2006/main" xmlns:w14="http://schemas.microsoft.com/office/word/2010/wordml" xmlns:w15="http://schemas.microsoft.com/office/word/2012/wordml" xmlns:w16cex="http://schemas.microsoft.com/office/word/2018/wordml/cex" xmlns:w16cid="http://schemas.microsoft.com/office/word/2016/wordml/cid" xmlns:w16="http://schemas.microsoft.com/office/word/2018/wordml" xmlns:w16sdtdh="http://schemas.microsoft.com/office/word/2020/wordml/sdtdatahash" xmlns:w16se="http://schemas.microsoft.com/office/word/2015/wordml/symex" xmlns:wpg="http://schemas.microsoft.com/office/word/2010/wordprocessingGroup" xmlns:wpi="http://schemas.microsoft.com/office/word/2010/wordprocessingInk" xmlns:wne="http://schemas.microsoft.com/office/word/2006/wordml" xmlns:wps="http://schemas.microsoft.com/office/word/2010/wordprocessingShape" mc:Ignorable="w14 w15 w16se w16cid w16 w16cex w16sdtdh wp14">
+<w:numbering xmlns:wpc="http://schemas.microsoft.com/office/word/2010/wordprocessingCanvas" xmlns:cx="http://schemas.microsoft.com/office/drawing/2014/chartex" xmlns:cx1="http://schemas.microsoft.com/office/drawing/2015/9/8/chartex" xmlns:cx2="http://schemas.microsoft.com/office/drawing/2015/10/21/chartex" xmlns:cx3="http://schemas.microsoft.com/office/drawing/2016/5/9/chartex" xmlns:cx4="http://schemas.microsoft.com/office/drawing/2016/5/10/chartex" xmlns:cx5="http://schemas.microsoft.com/office/drawing/2016/5/11/chartex" xmlns:cx6="http://schemas.microsoft.com/office/drawing/2016/5/12/chartex" xmlns:cx7="http://schemas.microsoft.com/office/drawing/2016/5/13/chartex" xmlns:cx8="http://schemas.microsoft.com/office/drawing/2016/5/14/chartex" xmlns:mc="http://schemas.openxmlformats.org/markup-compatibility/2006" xmlns:aink="http://schemas.microsoft.com/office/drawing/2016/ink" xmlns:am3d="http://schemas.microsoft.com/office/drawing/2017/model3d" xmlns:o="urn:schemas-microsoft-com:office:office" xmlns:oel="http://schemas.microsoft.com/office/2019/extlst" xmlns:r="http://schemas.openxmlformats.org/officeDocument/2006/relationships" xmlns:m="http://schemas.openxmlformats.org/officeDocument/2006/math" xmlns:v="urn:schemas-microsoft-com:vml" xmlns:wp14="http://schemas.microsoft.com/office/word/2010/wordprocessingDrawing" xmlns:wp="http://schemas.openxmlformats.org/drawingml/2006/wordprocessingDrawing" xmlns:w10="urn:schemas-microsoft-com:office:word" xmlns:w="http://schemas.openxmlformats.org/wordprocessingml/2006/main" xmlns:w14="http://schemas.microsoft.com/office/word/2010/wordml" xmlns:w15="http://schemas.microsoft.com/office/word/2012/wordml" xmlns:w16cex="http://schemas.microsoft.com/office/word/2018/wordml/cex" xmlns:w16cid="http://schemas.microsoft.com/office/word/2016/wordml/cid" xmlns:w16="http://schemas.microsoft.com/office/word/2018/wordml" xmlns:w16du="http://schemas.microsoft.com/office/word/2023/wordml/word16du" xmlns:w16sdtdh="http://schemas.microsoft.com/office/word/2020/wordml/sdtdatahash" xmlns:w16sdtfl="http://schemas.microsoft.com/office/word/2024/wordml/sdtformatlock" xmlns:w16se="http://schemas.microsoft.com/office/word/2015/wordml/symex" xmlns:wpg="http://schemas.microsoft.com/office/word/2010/wordprocessingGroup" xmlns:wpi="http://schemas.microsoft.com/office/word/2010/wordprocessingInk" xmlns:wne="http://schemas.microsoft.com/office/word/2006/wordml" xmlns:wps="http://schemas.microsoft.com/office/word/2010/wordprocessingShape" mc:Ignorable="w14 w15 w16se w16cid w16 w16cex w16sdtdh w16sdtfl w16du wp14">
   <w:abstractNum w:abstractNumId="0" w15:restartNumberingAfterBreak="0">
     <w:nsid w:val="129B024E"/>
     <w:multiLevelType w:val="hybridMultilevel"/>
@@ -2326,14 +4173,14 @@
       </w:rPr>
     </w:lvl>
   </w:abstractNum>
-  <w:num w:numId="1">
+  <w:num w:numId="1" w16cid:durableId="2132899029">
     <w:abstractNumId w:val="0"/>
   </w:num>
 </w:numbering>
 </file>
 
 <file path=word/styles.xml><?xml version="1.0" encoding="utf-8"?>
-<w:styles xmlns:mc="http://schemas.openxmlformats.org/markup-compatibility/2006" xmlns:r="http://schemas.openxmlformats.org/officeDocument/2006/relationships" xmlns:w="http://schemas.openxmlformats.org/wordprocessingml/2006/main" xmlns:w14="http://schemas.microsoft.com/office/word/2010/wordml" xmlns:w15="http://schemas.microsoft.com/office/word/2012/wordml" xmlns:w16cex="http://schemas.microsoft.com/office/word/2018/wordml/cex" xmlns:w16cid="http://schemas.microsoft.com/office/word/2016/wordml/cid" xmlns:w16="http://schemas.microsoft.com/office/word/2018/wordml" xmlns:w16sdtdh="http://schemas.microsoft.com/office/word/2020/wordml/sdtdatahash" xmlns:w16se="http://schemas.microsoft.com/office/word/2015/wordml/symex" mc:Ignorable="w14 w15 w16se w16cid w16 w16cex w16sdtdh">
+<w:styles xmlns:mc="http://schemas.openxmlformats.org/markup-compatibility/2006" xmlns:r="http://schemas.openxmlformats.org/officeDocument/2006/relationships" xmlns:w="http://schemas.openxmlformats.org/wordprocessingml/2006/main" xmlns:w14="http://schemas.microsoft.com/office/word/2010/wordml" xmlns:w15="http://schemas.microsoft.com/office/word/2012/wordml" xmlns:w16cex="http://schemas.microsoft.com/office/word/2018/wordml/cex" xmlns:w16cid="http://schemas.microsoft.com/office/word/2016/wordml/cid" xmlns:w16="http://schemas.microsoft.com/office/word/2018/wordml" xmlns:w16du="http://schemas.microsoft.com/office/word/2023/wordml/word16du" xmlns:w16sdtdh="http://schemas.microsoft.com/office/word/2020/wordml/sdtdatahash" xmlns:w16sdtfl="http://schemas.microsoft.com/office/word/2024/wordml/sdtformatlock" xmlns:w16se="http://schemas.microsoft.com/office/word/2015/wordml/symex" mc:Ignorable="w14 w15 w16se w16cid w16 w16cex w16sdtdh w16sdtfl w16du">
   <w:docDefaults>
     <w:rPrDefault>
       <w:rPr>
@@ -2730,12 +4577,11 @@
   <w:style w:type="paragraph" w:default="1" w:styleId="Normal">
     <w:name w:val="Normal"/>
     <w:qFormat/>
-    <w:rsid w:val="003A5060"/>
+    <w:rsid w:val="004209B3"/>
   </w:style>
   <w:style w:type="character" w:default="1" w:styleId="Fuentedeprrafopredeter">
     <w:name w:val="Default Paragraph Font"/>
     <w:uiPriority w:val="1"/>
-    <w:semiHidden/>
     <w:unhideWhenUsed/>
   </w:style>
   <w:style w:type="table" w:default="1" w:styleId="Tablanormal">

</xml_diff>